<commit_message>
smarty框架知识 Signed-off-by: barretren <barret.ren@foxmail.com>
</commit_message>
<xml_diff>
--- a/编程技能汇总/PHP/PHP基础.docx
+++ b/编程技能汇总/PHP/PHP基础.docx
@@ -27035,7 +27035,8 @@
     </w:p>
     <w:tbl>
       <w:tblPr>
-        <w:tblW w:w="4877" w:type="pct"/>
+        <w:tblW w:w="0" w:type="auto"/>
+        <w:tblLayout w:type="fixed"/>
         <w:tblCellMar>
           <w:top w:w="15" w:type="dxa"/>
           <w:left w:w="15" w:type="dxa"/>
@@ -27052,7 +27053,7 @@
       <w:tr>
         <w:tc>
           <w:tcPr>
-            <w:tcW w:w="1652" w:type="pct"/>
+            <w:tcW w:w="6228" w:type="dxa"/>
             <w:tcBorders>
               <w:top w:val="single" w:sz="6" w:space="0" w:color="D3D3D3"/>
               <w:left w:val="single" w:sz="6" w:space="0" w:color="D3D3D3"/>
@@ -27293,7 +27294,7 @@
         </w:tc>
         <w:tc>
           <w:tcPr>
-            <w:tcW w:w="1730" w:type="pct"/>
+            <w:tcW w:w="6521" w:type="dxa"/>
             <w:tcBorders>
               <w:top w:val="single" w:sz="6" w:space="0" w:color="D3D3D3"/>
               <w:left w:val="single" w:sz="6" w:space="0" w:color="D3D3D3"/>
@@ -27704,7 +27705,7 @@
         </w:tc>
         <w:tc>
           <w:tcPr>
-            <w:tcW w:w="1617" w:type="pct"/>
+            <w:tcW w:w="6095" w:type="dxa"/>
             <w:tcBorders>
               <w:top w:val="single" w:sz="6" w:space="0" w:color="D3D3D3"/>
               <w:left w:val="single" w:sz="6" w:space="0" w:color="D3D3D3"/>
@@ -28170,7 +28171,7 @@
       <w:tr>
         <w:tc>
           <w:tcPr>
-            <w:tcW w:w="1652" w:type="pct"/>
+            <w:tcW w:w="6228" w:type="dxa"/>
             <w:tcBorders>
               <w:top w:val="single" w:sz="6" w:space="0" w:color="D3D3D3"/>
               <w:left w:val="single" w:sz="6" w:space="0" w:color="D3D3D3"/>
@@ -28550,7 +28551,7 @@
         </w:tc>
         <w:tc>
           <w:tcPr>
-            <w:tcW w:w="1730" w:type="pct"/>
+            <w:tcW w:w="6521" w:type="dxa"/>
             <w:tcBorders>
               <w:top w:val="single" w:sz="6" w:space="0" w:color="D3D3D3"/>
               <w:left w:val="single" w:sz="6" w:space="0" w:color="D3D3D3"/>
@@ -28780,7 +28781,7 @@
         </w:tc>
         <w:tc>
           <w:tcPr>
-            <w:tcW w:w="1617" w:type="pct"/>
+            <w:tcW w:w="6095" w:type="dxa"/>
             <w:tcBorders>
               <w:top w:val="single" w:sz="6" w:space="0" w:color="D3D3D3"/>
               <w:left w:val="single" w:sz="6" w:space="0" w:color="D3D3D3"/>
@@ -29133,7 +29134,7 @@
       <w:tr>
         <w:tc>
           <w:tcPr>
-            <w:tcW w:w="1652" w:type="pct"/>
+            <w:tcW w:w="6228" w:type="dxa"/>
             <w:tcBorders>
               <w:top w:val="single" w:sz="6" w:space="0" w:color="D3D3D3"/>
               <w:left w:val="single" w:sz="6" w:space="0" w:color="D3D3D3"/>
@@ -29252,7 +29253,7 @@
         </w:tc>
         <w:tc>
           <w:tcPr>
-            <w:tcW w:w="1730" w:type="pct"/>
+            <w:tcW w:w="6521" w:type="dxa"/>
             <w:tcBorders>
               <w:top w:val="single" w:sz="6" w:space="0" w:color="D3D3D3"/>
               <w:left w:val="single" w:sz="6" w:space="0" w:color="D3D3D3"/>
@@ -29371,7 +29372,7 @@
         </w:tc>
         <w:tc>
           <w:tcPr>
-            <w:tcW w:w="1617" w:type="pct"/>
+            <w:tcW w:w="6095" w:type="dxa"/>
             <w:tcBorders>
               <w:top w:val="single" w:sz="6" w:space="0" w:color="D3D3D3"/>
               <w:left w:val="single" w:sz="6" w:space="0" w:color="D3D3D3"/>
@@ -29430,7 +29431,7 @@
               <w:widowControl/>
               <w:jc w:val="left"/>
               <w:rPr>
-                <w:rFonts w:ascii="宋体" w:eastAsia="宋体" w:hAnsi="宋体" w:cs="宋体" w:hint="eastAsia"/>
+                <w:rFonts w:ascii="宋体" w:eastAsia="宋体" w:hAnsi="宋体" w:cs="宋体"/>
                 <w:kern w:val="0"/>
                 <w:sz w:val="24"/>
                 <w:szCs w:val="24"/>
@@ -29600,7 +29601,7 @@
               <w:ind w:firstLineChars="0"/>
               <w:jc w:val="left"/>
               <w:rPr>
-                <w:rFonts w:ascii="宋体" w:eastAsia="宋体" w:hAnsi="宋体" w:cs="宋体" w:hint="eastAsia"/>
+                <w:rFonts w:ascii="宋体" w:eastAsia="宋体" w:hAnsi="宋体" w:cs="宋体"/>
                 <w:kern w:val="0"/>
                 <w:sz w:val="24"/>
                 <w:szCs w:val="24"/>
@@ -29650,6 +29651,70 @@
                 <w:shd w:val="clear" w:color="auto" w:fill="FFFFFF"/>
               </w:rPr>
               <w:t>数据</w:t>
+            </w:r>
+          </w:p>
+          <w:p>
+            <w:pPr>
+              <w:widowControl/>
+              <w:jc w:val="left"/>
+              <w:rPr>
+                <w:rFonts w:ascii="宋体" w:eastAsia="宋体" w:hAnsi="宋体" w:cs="宋体"/>
+                <w:kern w:val="0"/>
+                <w:sz w:val="24"/>
+                <w:szCs w:val="24"/>
+              </w:rPr>
+            </w:pPr>
+          </w:p>
+          <w:p>
+            <w:pPr>
+              <w:widowControl/>
+              <w:jc w:val="left"/>
+              <w:rPr>
+                <w:rFonts w:ascii="宋体" w:eastAsia="宋体" w:hAnsi="宋体" w:cs="宋体" w:hint="eastAsia"/>
+                <w:kern w:val="0"/>
+                <w:sz w:val="24"/>
+                <w:szCs w:val="24"/>
+              </w:rPr>
+            </w:pPr>
+            <w:r>
+              <w:rPr>
+                <w:noProof/>
+              </w:rPr>
+              <w:drawing>
+                <wp:inline distT="0" distB="0" distL="0" distR="0" wp14:anchorId="6ECA3927" wp14:editId="1A742EE0">
+                  <wp:extent cx="3679825" cy="525780"/>
+                  <wp:effectExtent l="0" t="0" r="0" b="7620"/>
+                  <wp:docPr id="27" name="图片 27"/>
+                  <wp:cNvGraphicFramePr>
+                    <a:graphicFrameLocks xmlns:a="http://schemas.openxmlformats.org/drawingml/2006/main" noChangeAspect="1"/>
+                  </wp:cNvGraphicFramePr>
+                  <a:graphic xmlns:a="http://schemas.openxmlformats.org/drawingml/2006/main">
+                    <a:graphicData uri="http://schemas.openxmlformats.org/drawingml/2006/picture">
+                      <pic:pic xmlns:pic="http://schemas.openxmlformats.org/drawingml/2006/picture">
+                        <pic:nvPicPr>
+                          <pic:cNvPr id="1" name=""/>
+                          <pic:cNvPicPr/>
+                        </pic:nvPicPr>
+                        <pic:blipFill>
+                          <a:blip r:embed="rId15"/>
+                          <a:stretch>
+                            <a:fillRect/>
+                          </a:stretch>
+                        </pic:blipFill>
+                        <pic:spPr>
+                          <a:xfrm>
+                            <a:off x="0" y="0"/>
+                            <a:ext cx="3679825" cy="525780"/>
+                          </a:xfrm>
+                          <a:prstGeom prst="rect">
+                            <a:avLst/>
+                          </a:prstGeom>
+                        </pic:spPr>
+                      </pic:pic>
+                    </a:graphicData>
+                  </a:graphic>
+                </wp:inline>
+              </w:drawing>
             </w:r>
             <w:bookmarkStart w:id="0" w:name="_GoBack"/>
             <w:bookmarkEnd w:id="0"/>
@@ -29897,7 +29962,7 @@
                           </pic:cNvPicPr>
                         </pic:nvPicPr>
                         <pic:blipFill>
-                          <a:blip r:embed="rId15">
+                          <a:blip r:embed="rId16">
                             <a:extLst>
                               <a:ext uri="{28A0092B-C50C-407E-A947-70E740481C1C}">
                                 <a14:useLocalDpi xmlns:a14="http://schemas.microsoft.com/office/drawing/2010/main" val="0"/>
@@ -30430,7 +30495,7 @@
                           </pic:cNvPicPr>
                         </pic:nvPicPr>
                         <pic:blipFill>
-                          <a:blip r:embed="rId16">
+                          <a:blip r:embed="rId17">
                             <a:extLst>
                               <a:ext uri="{28A0092B-C50C-407E-A947-70E740481C1C}">
                                 <a14:useLocalDpi xmlns:a14="http://schemas.microsoft.com/office/drawing/2010/main" val="0"/>
@@ -30752,7 +30817,7 @@
                           </pic:cNvPicPr>
                         </pic:nvPicPr>
                         <pic:blipFill>
-                          <a:blip r:embed="rId17">
+                          <a:blip r:embed="rId18">
                             <a:extLst>
                               <a:ext uri="{28A0092B-C50C-407E-A947-70E740481C1C}">
                                 <a14:useLocalDpi xmlns:a14="http://schemas.microsoft.com/office/drawing/2010/main" val="0"/>
@@ -35265,7 +35330,7 @@
                           </pic:cNvPicPr>
                         </pic:nvPicPr>
                         <pic:blipFill>
-                          <a:blip r:embed="rId18">
+                          <a:blip r:embed="rId19">
                             <a:extLst>
                               <a:ext uri="{28A0092B-C50C-407E-A947-70E740481C1C}">
                                 <a14:useLocalDpi xmlns:a14="http://schemas.microsoft.com/office/drawing/2010/main" val="0"/>
@@ -35988,7 +36053,7 @@
                           </pic:cNvPicPr>
                         </pic:nvPicPr>
                         <pic:blipFill>
-                          <a:blip r:embed="rId19">
+                          <a:blip r:embed="rId20">
                             <a:extLst>
                               <a:ext uri="{28A0092B-C50C-407E-A947-70E740481C1C}">
                                 <a14:useLocalDpi xmlns:a14="http://schemas.microsoft.com/office/drawing/2010/main" val="0"/>
@@ -36125,7 +36190,7 @@
                           </pic:cNvPicPr>
                         </pic:nvPicPr>
                         <pic:blipFill>
-                          <a:blip r:embed="rId20">
+                          <a:blip r:embed="rId21">
                             <a:extLst>
                               <a:ext uri="{28A0092B-C50C-407E-A947-70E740481C1C}">
                                 <a14:useLocalDpi xmlns:a14="http://schemas.microsoft.com/office/drawing/2010/main" val="0"/>
@@ -36262,7 +36327,7 @@
                           </pic:cNvPicPr>
                         </pic:nvPicPr>
                         <pic:blipFill>
-                          <a:blip r:embed="rId21">
+                          <a:blip r:embed="rId22">
                             <a:extLst>
                               <a:ext uri="{28A0092B-C50C-407E-A947-70E740481C1C}">
                                 <a14:useLocalDpi xmlns:a14="http://schemas.microsoft.com/office/drawing/2010/main" val="0"/>
@@ -36830,7 +36895,7 @@
                           </pic:cNvPicPr>
                         </pic:nvPicPr>
                         <pic:blipFill>
-                          <a:blip r:embed="rId22">
+                          <a:blip r:embed="rId23">
                             <a:extLst>
                               <a:ext uri="{28A0092B-C50C-407E-A947-70E740481C1C}">
                                 <a14:useLocalDpi xmlns:a14="http://schemas.microsoft.com/office/drawing/2010/main" val="0"/>
@@ -36957,7 +37022,7 @@
                           <pic:cNvPicPr/>
                         </pic:nvPicPr>
                         <pic:blipFill>
-                          <a:blip r:embed="rId23"/>
+                          <a:blip r:embed="rId24"/>
                           <a:stretch>
                             <a:fillRect/>
                           </a:stretch>
@@ -37024,221 +37089,6 @@
                   <wp:extent cx="2929890" cy="920115"/>
                   <wp:effectExtent l="0" t="0" r="3810" b="0"/>
                   <wp:docPr id="20" name="图片 20"/>
-                  <wp:cNvGraphicFramePr>
-                    <a:graphicFrameLocks xmlns:a="http://schemas.openxmlformats.org/drawingml/2006/main" noChangeAspect="1"/>
-                  </wp:cNvGraphicFramePr>
-                  <a:graphic xmlns:a="http://schemas.openxmlformats.org/drawingml/2006/main">
-                    <a:graphicData uri="http://schemas.openxmlformats.org/drawingml/2006/picture">
-                      <pic:pic xmlns:pic="http://schemas.openxmlformats.org/drawingml/2006/picture">
-                        <pic:nvPicPr>
-                          <pic:cNvPr id="1" name=""/>
-                          <pic:cNvPicPr/>
-                        </pic:nvPicPr>
-                        <pic:blipFill>
-                          <a:blip r:embed="rId24"/>
-                          <a:stretch>
-                            <a:fillRect/>
-                          </a:stretch>
-                        </pic:blipFill>
-                        <pic:spPr>
-                          <a:xfrm>
-                            <a:off x="0" y="0"/>
-                            <a:ext cx="2929890" cy="920115"/>
-                          </a:xfrm>
-                          <a:prstGeom prst="rect">
-                            <a:avLst/>
-                          </a:prstGeom>
-                        </pic:spPr>
-                      </pic:pic>
-                    </a:graphicData>
-                  </a:graphic>
-                </wp:inline>
-              </w:drawing>
-            </w:r>
-          </w:p>
-          <w:p>
-            <w:pPr>
-              <w:jc w:val="left"/>
-            </w:pPr>
-            <w:r>
-              <w:rPr>
-                <w:rFonts w:hint="eastAsia"/>
-              </w:rPr>
-              <w:t>（</w:t>
-            </w:r>
-            <w:r>
-              <w:rPr>
-                <w:rFonts w:hint="eastAsia"/>
-              </w:rPr>
-              <w:t>1</w:t>
-            </w:r>
-            <w:r>
-              <w:rPr>
-                <w:rFonts w:hint="eastAsia"/>
-              </w:rPr>
-              <w:t>）</w:t>
-            </w:r>
-            <w:r>
-              <w:rPr>
-                <w:rFonts w:hint="eastAsia"/>
-              </w:rPr>
-              <w:t>第二个</w:t>
-            </w:r>
-            <w:r>
-              <w:t>参数不常用，一般直接传入要加密的字符串。</w:t>
-            </w:r>
-          </w:p>
-          <w:p>
-            <w:pPr>
-              <w:jc w:val="left"/>
-            </w:pPr>
-            <w:r>
-              <w:rPr>
-                <w:rFonts w:hint="eastAsia"/>
-              </w:rPr>
-              <w:t>（</w:t>
-            </w:r>
-            <w:r>
-              <w:rPr>
-                <w:rFonts w:hint="eastAsia"/>
-              </w:rPr>
-              <w:t>2</w:t>
-            </w:r>
-            <w:r>
-              <w:rPr>
-                <w:rFonts w:hint="eastAsia"/>
-              </w:rPr>
-              <w:t>）</w:t>
-            </w:r>
-            <w:r>
-              <w:t>M</w:t>
-            </w:r>
-            <w:r>
-              <w:rPr>
-                <w:rFonts w:hint="eastAsia"/>
-              </w:rPr>
-              <w:t>d</w:t>
-            </w:r>
-            <w:r>
-              <w:t>5</w:t>
-            </w:r>
-            <w:r>
-              <w:rPr>
-                <w:rFonts w:hint="eastAsia"/>
-              </w:rPr>
-              <w:t>加密无法</w:t>
-            </w:r>
-            <w:r>
-              <w:t>解密，</w:t>
-            </w:r>
-            <w:r>
-              <w:rPr>
-                <w:rFonts w:hint="eastAsia"/>
-              </w:rPr>
-              <w:t>只能两个</w:t>
-            </w:r>
-            <w:r>
-              <w:t>md5</w:t>
-            </w:r>
-            <w:r>
-              <w:rPr>
-                <w:rFonts w:hint="eastAsia"/>
-              </w:rPr>
-              <w:t>加密后</w:t>
-            </w:r>
-            <w:r>
-              <w:t>的字符串进行比较。</w:t>
-            </w:r>
-          </w:p>
-          <w:p>
-            <w:pPr>
-              <w:jc w:val="left"/>
-            </w:pPr>
-            <w:r>
-              <w:rPr>
-                <w:rFonts w:hint="eastAsia"/>
-              </w:rPr>
-              <w:t>（</w:t>
-            </w:r>
-            <w:r>
-              <w:rPr>
-                <w:rFonts w:hint="eastAsia"/>
-              </w:rPr>
-              <w:t>3</w:t>
-            </w:r>
-            <w:r>
-              <w:rPr>
-                <w:rFonts w:hint="eastAsia"/>
-              </w:rPr>
-              <w:t>）通常</w:t>
-            </w:r>
-            <w:r>
-              <w:t>md5</w:t>
-            </w:r>
-            <w:r>
-              <w:rPr>
-                <w:rFonts w:hint="eastAsia"/>
-              </w:rPr>
-              <w:t>加密</w:t>
-            </w:r>
-            <w:r>
-              <w:t>比较弱，可以对字符串多次</w:t>
-            </w:r>
-            <w:r>
-              <w:rPr>
-                <w:rFonts w:hint="eastAsia"/>
-              </w:rPr>
-              <w:t>md</w:t>
-            </w:r>
-            <w:r>
-              <w:t>5</w:t>
-            </w:r>
-            <w:r>
-              <w:rPr>
-                <w:rFonts w:hint="eastAsia"/>
-              </w:rPr>
-              <w:t>加密</w:t>
-            </w:r>
-          </w:p>
-        </w:tc>
-        <w:tc>
-          <w:tcPr>
-            <w:tcW w:w="4830" w:type="dxa"/>
-          </w:tcPr>
-          <w:p>
-            <w:pPr>
-              <w:jc w:val="left"/>
-            </w:pPr>
-            <w:r>
-              <w:rPr>
-                <w:b/>
-              </w:rPr>
-              <w:t>Crypt</w:t>
-            </w:r>
-            <w:r>
-              <w:rPr>
-                <w:rFonts w:hint="eastAsia"/>
-                <w:b/>
-              </w:rPr>
-              <w:t>加密</w:t>
-            </w:r>
-            <w:r>
-              <w:t>：</w:t>
-            </w:r>
-          </w:p>
-          <w:p>
-            <w:pPr>
-              <w:jc w:val="left"/>
-            </w:pPr>
-            <w:r>
-              <w:rPr>
-                <w:noProof/>
-              </w:rPr>
-              <w:drawing>
-                <wp:inline distT="0" distB="0" distL="0" distR="0" wp14:anchorId="135951FC" wp14:editId="2552884F">
-                  <wp:extent cx="2928620" cy="1165225"/>
-                  <wp:effectExtent l="0" t="0" r="5080" b="0"/>
-                  <wp:docPr id="21" name="图片 21"/>
                   <wp:cNvGraphicFramePr>
                     <a:graphicFrameLocks xmlns:a="http://schemas.openxmlformats.org/drawingml/2006/main" noChangeAspect="1"/>
                   </wp:cNvGraphicFramePr>
@@ -37258,7 +37108,7 @@
                         <pic:spPr>
                           <a:xfrm>
                             <a:off x="0" y="0"/>
-                            <a:ext cx="2928620" cy="1165225"/>
+                            <a:ext cx="2929890" cy="920115"/>
                           </a:xfrm>
                           <a:prstGeom prst="rect">
                             <a:avLst/>
@@ -37276,215 +37126,143 @@
               <w:jc w:val="left"/>
             </w:pPr>
             <w:r>
-              <w:t>C</w:t>
-            </w:r>
-            <w:r>
               <w:rPr>
                 <w:rFonts w:hint="eastAsia"/>
               </w:rPr>
-              <w:t>rypt</w:t>
-            </w:r>
-            <w:r>
-              <w:t>加密也是不可逆的，</w:t>
-            </w:r>
-            <w:r>
-              <w:t>crypt</w:t>
-            </w:r>
-            <w:r>
-              <w:t>内可以</w:t>
+              <w:t>（</w:t>
             </w:r>
             <w:r>
               <w:rPr>
                 <w:rFonts w:hint="eastAsia"/>
               </w:rPr>
-              <w:t>用</w:t>
-            </w:r>
-            <w:r>
-              <w:t>多种其他算法生成</w:t>
+              <w:t>1</w:t>
             </w:r>
             <w:r>
               <w:rPr>
                 <w:rFonts w:hint="eastAsia"/>
               </w:rPr>
-              <w:t>散列字符串</w:t>
-            </w:r>
-            <w:r>
-              <w:t>：</w:t>
-            </w:r>
-          </w:p>
-          <w:p>
-            <w:pPr>
-              <w:jc w:val="left"/>
-              <w:rPr>
-                <w:color w:val="0070C0"/>
-                <w:sz w:val="18"/>
-              </w:rPr>
-            </w:pPr>
-            <w:r>
-              <w:rPr>
-                <w:color w:val="0070C0"/>
-                <w:sz w:val="18"/>
-              </w:rPr>
-              <w:t>if(CRYPT_EXT_DES)</w:t>
-            </w:r>
-          </w:p>
-          <w:p>
-            <w:pPr>
-              <w:jc w:val="left"/>
-              <w:rPr>
-                <w:color w:val="0070C0"/>
-                <w:sz w:val="18"/>
-              </w:rPr>
-            </w:pPr>
+              <w:t>）</w:t>
+            </w:r>
             <w:r>
               <w:rPr>
                 <w:rFonts w:hint="eastAsia"/>
-                <w:color w:val="0070C0"/>
-                <w:sz w:val="18"/>
-              </w:rPr>
-              <w:tab/>
-              <w:t>echo "crypt DES</w:t>
-            </w:r>
+              </w:rPr>
+              <w:t>第二个</w:t>
+            </w:r>
+            <w:r>
+              <w:t>参数不常用，一般直接传入要加密的字符串。</w:t>
+            </w:r>
+          </w:p>
+          <w:p>
+            <w:pPr>
+              <w:jc w:val="left"/>
+            </w:pPr>
             <w:r>
               <w:rPr>
                 <w:rFonts w:hint="eastAsia"/>
-                <w:color w:val="0070C0"/>
-                <w:sz w:val="18"/>
-              </w:rPr>
-              <w:t>加密：</w:t>
+              </w:rPr>
+              <w:t>（</w:t>
             </w:r>
             <w:r>
               <w:rPr>
                 <w:rFonts w:hint="eastAsia"/>
-                <w:color w:val="0070C0"/>
-                <w:sz w:val="18"/>
-              </w:rPr>
-              <w:t>".crypt($str,"br"); //</w:t>
+              </w:rPr>
+              <w:t>2</w:t>
             </w:r>
             <w:r>
               <w:rPr>
                 <w:rFonts w:hint="eastAsia"/>
-                <w:color w:val="0070C0"/>
-                <w:sz w:val="18"/>
-              </w:rPr>
-              <w:t>干扰串只能两个字符</w:t>
-            </w:r>
-          </w:p>
-          <w:p>
-            <w:pPr>
-              <w:jc w:val="left"/>
-              <w:rPr>
-                <w:color w:val="0070C0"/>
-                <w:sz w:val="18"/>
-              </w:rPr>
-            </w:pPr>
-            <w:r>
-              <w:rPr>
-                <w:color w:val="0070C0"/>
-                <w:sz w:val="18"/>
-              </w:rPr>
-              <w:t>echo "&lt;hr&gt;";</w:t>
-            </w:r>
-          </w:p>
-          <w:p>
-            <w:pPr>
-              <w:jc w:val="left"/>
-              <w:rPr>
-                <w:color w:val="0070C0"/>
-                <w:sz w:val="18"/>
-              </w:rPr>
-            </w:pPr>
-            <w:r>
-              <w:rPr>
-                <w:color w:val="0070C0"/>
-                <w:sz w:val="18"/>
-              </w:rPr>
-              <w:t>if(CRYPT_MD5)</w:t>
-            </w:r>
-          </w:p>
-          <w:p>
-            <w:pPr>
-              <w:jc w:val="left"/>
-            </w:pPr>
+              </w:rPr>
+              <w:t>）</w:t>
+            </w:r>
+            <w:r>
+              <w:t>M</w:t>
+            </w:r>
             <w:r>
               <w:rPr>
                 <w:rFonts w:hint="eastAsia"/>
-                <w:color w:val="0070C0"/>
-                <w:sz w:val="18"/>
-              </w:rPr>
-              <w:tab/>
-              <w:t>echo "crypt MD5</w:t>
+              </w:rPr>
+              <w:t>d</w:t>
+            </w:r>
+            <w:r>
+              <w:t>5</w:t>
             </w:r>
             <w:r>
               <w:rPr>
                 <w:rFonts w:hint="eastAsia"/>
-                <w:color w:val="0070C0"/>
-                <w:sz w:val="18"/>
-              </w:rPr>
-              <w:t>加密：</w:t>
+              </w:rPr>
+              <w:t>加密无法</w:t>
+            </w:r>
+            <w:r>
+              <w:t>解密，</w:t>
             </w:r>
             <w:r>
               <w:rPr>
                 <w:rFonts w:hint="eastAsia"/>
-                <w:color w:val="0070C0"/>
-                <w:sz w:val="18"/>
-              </w:rPr>
-              <w:t>".crypt($str,"$1$imooc$"); //</w:t>
+              </w:rPr>
+              <w:t>只能两个</w:t>
+            </w:r>
+            <w:r>
+              <w:t>md5</w:t>
             </w:r>
             <w:r>
               <w:rPr>
                 <w:rFonts w:hint="eastAsia"/>
-                <w:color w:val="0070C0"/>
-                <w:sz w:val="18"/>
-              </w:rPr>
-              <w:t>干扰串最多</w:t>
-            </w:r>
+              </w:rPr>
+              <w:t>加密后</w:t>
+            </w:r>
+            <w:r>
+              <w:t>的字符串进行比较。</w:t>
+            </w:r>
+          </w:p>
+          <w:p>
+            <w:pPr>
+              <w:jc w:val="left"/>
+            </w:pPr>
             <w:r>
               <w:rPr>
                 <w:rFonts w:hint="eastAsia"/>
-                <w:color w:val="0070C0"/>
-                <w:sz w:val="18"/>
-              </w:rPr>
-              <w:t>12</w:t>
+              </w:rPr>
+              <w:t>（</w:t>
             </w:r>
             <w:r>
               <w:rPr>
                 <w:rFonts w:hint="eastAsia"/>
-                <w:color w:val="0070C0"/>
-                <w:sz w:val="18"/>
-              </w:rPr>
-              <w:t>个字符</w:t>
+              </w:rPr>
+              <w:t>3</w:t>
             </w:r>
             <w:r>
               <w:rPr>
                 <w:rFonts w:hint="eastAsia"/>
-                <w:color w:val="0070C0"/>
-                <w:sz w:val="18"/>
-              </w:rPr>
-              <w:t>$1$</w:t>
-            </w:r>
-            <w:r>
-              <w:rPr>
-                <w:color w:val="0070C0"/>
-                <w:sz w:val="18"/>
-              </w:rPr>
-              <w:t>xxx</w:t>
+              </w:rPr>
+              <w:t>）通常</w:t>
+            </w:r>
+            <w:r>
+              <w:t>md5</w:t>
             </w:r>
             <w:r>
               <w:rPr>
                 <w:rFonts w:hint="eastAsia"/>
-                <w:color w:val="0070C0"/>
-                <w:sz w:val="18"/>
-              </w:rPr>
-              <w:t>$</w:t>
+              </w:rPr>
+              <w:t>加密</w:t>
+            </w:r>
+            <w:r>
+              <w:t>比较弱，可以对字符串多次</w:t>
             </w:r>
             <w:r>
               <w:rPr>
                 <w:rFonts w:hint="eastAsia"/>
-                <w:color w:val="0070C0"/>
-                <w:sz w:val="18"/>
-              </w:rPr>
-              <w:t>包围</w:t>
+              </w:rPr>
+              <w:t>md</w:t>
+            </w:r>
+            <w:r>
+              <w:t>5</w:t>
+            </w:r>
+            <w:r>
+              <w:rPr>
+                <w:rFonts w:hint="eastAsia"/>
+              </w:rPr>
+              <w:t>加密</w:t>
             </w:r>
           </w:p>
         </w:tc>
@@ -37498,22 +37276,15 @@
             </w:pPr>
             <w:r>
               <w:rPr>
+                <w:b/>
+              </w:rPr>
+              <w:t>Crypt</w:t>
+            </w:r>
+            <w:r>
+              <w:rPr>
                 <w:rFonts w:hint="eastAsia"/>
                 <w:b/>
               </w:rPr>
-              <w:t>Sha</w:t>
-            </w:r>
-            <w:r>
-              <w:rPr>
-                <w:b/>
-              </w:rPr>
-              <w:t>1</w:t>
-            </w:r>
-            <w:r>
-              <w:rPr>
-                <w:rFonts w:hint="eastAsia"/>
-                <w:b/>
-              </w:rPr>
               <w:t>加密</w:t>
             </w:r>
             <w:r>
@@ -37529,10 +37300,10 @@
                 <w:noProof/>
               </w:rPr>
               <w:drawing>
-                <wp:inline distT="0" distB="0" distL="0" distR="0" wp14:anchorId="4D96AE61" wp14:editId="4FD243FB">
-                  <wp:extent cx="2924810" cy="977900"/>
-                  <wp:effectExtent l="0" t="0" r="8890" b="0"/>
-                  <wp:docPr id="22" name="图片 22"/>
+                <wp:inline distT="0" distB="0" distL="0" distR="0" wp14:anchorId="135951FC" wp14:editId="2552884F">
+                  <wp:extent cx="2928620" cy="1165225"/>
+                  <wp:effectExtent l="0" t="0" r="5080" b="0"/>
+                  <wp:docPr id="21" name="图片 21"/>
                   <wp:cNvGraphicFramePr>
                     <a:graphicFrameLocks xmlns:a="http://schemas.openxmlformats.org/drawingml/2006/main" noChangeAspect="1"/>
                   </wp:cNvGraphicFramePr>
@@ -37552,7 +37323,7 @@
                         <pic:spPr>
                           <a:xfrm>
                             <a:off x="0" y="0"/>
-                            <a:ext cx="2924810" cy="977900"/>
+                            <a:ext cx="2928620" cy="1165225"/>
                           </a:xfrm>
                           <a:prstGeom prst="rect">
                             <a:avLst/>
@@ -37570,122 +37341,263 @@
               <w:jc w:val="left"/>
             </w:pPr>
             <w:r>
+              <w:t>C</w:t>
+            </w:r>
+            <w:r>
               <w:rPr>
                 <w:rFonts w:hint="eastAsia"/>
               </w:rPr>
-              <w:t>类似</w:t>
-            </w:r>
-            <w:r>
-              <w:t>MD5</w:t>
+              <w:t>rypt</w:t>
+            </w:r>
+            <w:r>
+              <w:t>加密也是不可逆的，</w:t>
+            </w:r>
+            <w:r>
+              <w:t>crypt</w:t>
+            </w:r>
+            <w:r>
+              <w:t>内可以</w:t>
             </w:r>
             <w:r>
               <w:rPr>
                 <w:rFonts w:hint="eastAsia"/>
               </w:rPr>
-              <w:t>，加密</w:t>
-            </w:r>
-            <w:r>
-              <w:t>不可逆，</w:t>
+              <w:t>用</w:t>
+            </w:r>
+            <w:r>
+              <w:t>多种其他算法生成</w:t>
             </w:r>
             <w:r>
               <w:rPr>
                 <w:rFonts w:hint="eastAsia"/>
               </w:rPr>
-              <w:t>单向</w:t>
-            </w:r>
-            <w:r>
-              <w:t>加密</w:t>
-            </w:r>
+              <w:t>散列字符串</w:t>
+            </w:r>
+            <w:r>
+              <w:t>：</w:t>
+            </w:r>
+          </w:p>
+          <w:p>
+            <w:pPr>
+              <w:jc w:val="left"/>
+              <w:rPr>
+                <w:color w:val="0070C0"/>
+                <w:sz w:val="18"/>
+              </w:rPr>
+            </w:pPr>
+            <w:r>
+              <w:rPr>
+                <w:color w:val="0070C0"/>
+                <w:sz w:val="18"/>
+              </w:rPr>
+              <w:t>if(CRYPT_EXT_DES)</w:t>
+            </w:r>
+          </w:p>
+          <w:p>
+            <w:pPr>
+              <w:jc w:val="left"/>
+              <w:rPr>
+                <w:color w:val="0070C0"/>
+                <w:sz w:val="18"/>
+              </w:rPr>
+            </w:pPr>
             <w:r>
               <w:rPr>
                 <w:rFonts w:hint="eastAsia"/>
-              </w:rPr>
-              <w:t>。</w:t>
+                <w:color w:val="0070C0"/>
+                <w:sz w:val="18"/>
+              </w:rPr>
+              <w:tab/>
+              <w:t>echo "crypt DES</w:t>
             </w:r>
             <w:r>
               <w:rPr>
                 <w:rFonts w:hint="eastAsia"/>
-              </w:rPr>
-              <w:t>S</w:t>
-            </w:r>
-            <w:r>
-              <w:t>h</w:t>
+                <w:color w:val="0070C0"/>
+                <w:sz w:val="18"/>
+              </w:rPr>
+              <w:t>加密：</w:t>
             </w:r>
             <w:r>
               <w:rPr>
                 <w:rFonts w:hint="eastAsia"/>
-              </w:rPr>
-              <w:t>a</w:t>
-            </w:r>
-            <w:r>
-              <w:t>1</w:t>
+                <w:color w:val="0070C0"/>
+                <w:sz w:val="18"/>
+              </w:rPr>
+              <w:t>".crypt($str,"br"); //</w:t>
             </w:r>
             <w:r>
               <w:rPr>
                 <w:rFonts w:hint="eastAsia"/>
-              </w:rPr>
-              <w:t>加密</w:t>
-            </w:r>
-            <w:r>
-              <w:t>也很容易被解密，可以与</w:t>
-            </w:r>
-            <w:r>
-              <w:t>md5</w:t>
-            </w:r>
+                <w:color w:val="0070C0"/>
+                <w:sz w:val="18"/>
+              </w:rPr>
+              <w:t>干扰串只能两个字符</w:t>
+            </w:r>
+          </w:p>
+          <w:p>
+            <w:pPr>
+              <w:jc w:val="left"/>
+              <w:rPr>
+                <w:color w:val="0070C0"/>
+                <w:sz w:val="18"/>
+              </w:rPr>
+            </w:pPr>
+            <w:r>
+              <w:rPr>
+                <w:color w:val="0070C0"/>
+                <w:sz w:val="18"/>
+              </w:rPr>
+              <w:t>echo "&lt;hr&gt;";</w:t>
+            </w:r>
+          </w:p>
+          <w:p>
+            <w:pPr>
+              <w:jc w:val="left"/>
+              <w:rPr>
+                <w:color w:val="0070C0"/>
+                <w:sz w:val="18"/>
+              </w:rPr>
+            </w:pPr>
+            <w:r>
+              <w:rPr>
+                <w:color w:val="0070C0"/>
+                <w:sz w:val="18"/>
+              </w:rPr>
+              <w:t>if(CRYPT_MD5)</w:t>
+            </w:r>
+          </w:p>
+          <w:p>
+            <w:pPr>
+              <w:jc w:val="left"/>
+            </w:pPr>
             <w:r>
               <w:rPr>
                 <w:rFonts w:hint="eastAsia"/>
-              </w:rPr>
-              <w:t>结合</w:t>
-            </w:r>
-            <w:r>
-              <w:t>使用，加强保密性。</w:t>
+                <w:color w:val="0070C0"/>
+                <w:sz w:val="18"/>
+              </w:rPr>
+              <w:tab/>
+              <w:t>echo "crypt MD5</w:t>
+            </w:r>
+            <w:r>
+              <w:rPr>
+                <w:rFonts w:hint="eastAsia"/>
+                <w:color w:val="0070C0"/>
+                <w:sz w:val="18"/>
+              </w:rPr>
+              <w:t>加密：</w:t>
+            </w:r>
+            <w:r>
+              <w:rPr>
+                <w:rFonts w:hint="eastAsia"/>
+                <w:color w:val="0070C0"/>
+                <w:sz w:val="18"/>
+              </w:rPr>
+              <w:t>".crypt($str,"$1$imooc$"); //</w:t>
+            </w:r>
+            <w:r>
+              <w:rPr>
+                <w:rFonts w:hint="eastAsia"/>
+                <w:color w:val="0070C0"/>
+                <w:sz w:val="18"/>
+              </w:rPr>
+              <w:t>干扰串最多</w:t>
+            </w:r>
+            <w:r>
+              <w:rPr>
+                <w:rFonts w:hint="eastAsia"/>
+                <w:color w:val="0070C0"/>
+                <w:sz w:val="18"/>
+              </w:rPr>
+              <w:t>12</w:t>
+            </w:r>
+            <w:r>
+              <w:rPr>
+                <w:rFonts w:hint="eastAsia"/>
+                <w:color w:val="0070C0"/>
+                <w:sz w:val="18"/>
+              </w:rPr>
+              <w:t>个字符</w:t>
+            </w:r>
+            <w:r>
+              <w:rPr>
+                <w:rFonts w:hint="eastAsia"/>
+                <w:color w:val="0070C0"/>
+                <w:sz w:val="18"/>
+              </w:rPr>
+              <w:t>$1$</w:t>
+            </w:r>
+            <w:r>
+              <w:rPr>
+                <w:color w:val="0070C0"/>
+                <w:sz w:val="18"/>
+              </w:rPr>
+              <w:t>xxx</w:t>
+            </w:r>
+            <w:r>
+              <w:rPr>
+                <w:rFonts w:hint="eastAsia"/>
+                <w:color w:val="0070C0"/>
+                <w:sz w:val="18"/>
+              </w:rPr>
+              <w:t>$</w:t>
+            </w:r>
+            <w:r>
+              <w:rPr>
+                <w:rFonts w:hint="eastAsia"/>
+                <w:color w:val="0070C0"/>
+                <w:sz w:val="18"/>
+              </w:rPr>
+              <w:t>包围</w:t>
             </w:r>
           </w:p>
         </w:tc>
-      </w:tr>
-      <w:tr>
         <w:tc>
           <w:tcPr>
-            <w:tcW w:w="4829" w:type="dxa"/>
+            <w:tcW w:w="4830" w:type="dxa"/>
           </w:tcPr>
           <w:p>
             <w:pPr>
               <w:jc w:val="left"/>
-              <w:rPr>
-                <w:b/>
-              </w:rPr>
             </w:pPr>
             <w:r>
               <w:rPr>
                 <w:rFonts w:hint="eastAsia"/>
                 <w:b/>
               </w:rPr>
-              <w:t>URL</w:t>
+              <w:t>Sha</w:t>
             </w:r>
             <w:r>
               <w:rPr>
                 <w:b/>
               </w:rPr>
-              <w:t>编码加密：</w:t>
-            </w:r>
-          </w:p>
-          <w:p>
-            <w:pPr>
-              <w:jc w:val="left"/>
-              <w:rPr>
+              <w:t>1</w:t>
+            </w:r>
+            <w:r>
+              <w:rPr>
+                <w:rFonts w:hint="eastAsia"/>
                 <w:b/>
               </w:rPr>
+              <w:t>加密</w:t>
+            </w:r>
+            <w:r>
+              <w:t>：</w:t>
+            </w:r>
+          </w:p>
+          <w:p>
+            <w:pPr>
+              <w:jc w:val="left"/>
             </w:pPr>
             <w:r>
               <w:rPr>
                 <w:noProof/>
               </w:rPr>
               <w:drawing>
-                <wp:inline distT="0" distB="0" distL="0" distR="0" wp14:anchorId="646D17CE" wp14:editId="2D518FE5">
-                  <wp:extent cx="2917825" cy="788035"/>
-                  <wp:effectExtent l="0" t="0" r="0" b="0"/>
-                  <wp:docPr id="24" name="图片 24"/>
+                <wp:inline distT="0" distB="0" distL="0" distR="0" wp14:anchorId="4D96AE61" wp14:editId="4FD243FB">
+                  <wp:extent cx="2924810" cy="977900"/>
+                  <wp:effectExtent l="0" t="0" r="8890" b="0"/>
+                  <wp:docPr id="22" name="图片 22"/>
                   <wp:cNvGraphicFramePr>
                     <a:graphicFrameLocks xmlns:a="http://schemas.openxmlformats.org/drawingml/2006/main" noChangeAspect="1"/>
                   </wp:cNvGraphicFramePr>
@@ -37705,7 +37617,7 @@
                         <pic:spPr>
                           <a:xfrm>
                             <a:off x="0" y="0"/>
-                            <a:ext cx="2917825" cy="788035"/>
+                            <a:ext cx="2924810" cy="977900"/>
                           </a:xfrm>
                           <a:prstGeom prst="rect">
                             <a:avLst/>
@@ -37726,42 +37638,82 @@
               <w:rPr>
                 <w:rFonts w:hint="eastAsia"/>
               </w:rPr>
-              <w:t>2</w:t>
+              <w:t>类似</w:t>
+            </w:r>
+            <w:r>
+              <w:t>MD5</w:t>
             </w:r>
             <w:r>
               <w:rPr>
                 <w:rFonts w:hint="eastAsia"/>
               </w:rPr>
-              <w:t>，</w:t>
+              <w:t>，加密</w:t>
+            </w:r>
+            <w:r>
+              <w:t>不可逆，</w:t>
             </w:r>
             <w:r>
               <w:rPr>
                 <w:rFonts w:hint="eastAsia"/>
               </w:rPr>
-              <w:t>解码</w:t>
-            </w:r>
-            <w:r>
-              <w:t>使用</w:t>
-            </w:r>
-            <w:r>
-              <w:t>urldecode()</w:t>
+              <w:t>单向</w:t>
+            </w:r>
+            <w:r>
+              <w:t>加密</w:t>
             </w:r>
             <w:r>
               <w:rPr>
                 <w:rFonts w:hint="eastAsia"/>
               </w:rPr>
-              <w:t>方法</w:t>
-            </w:r>
-            <w:r>
-              <w:t>，还原字符串</w:t>
+              <w:t>。</w:t>
             </w:r>
             <w:r>
               <w:rPr>
                 <w:rFonts w:hint="eastAsia"/>
               </w:rPr>
-              <w:t>。</w:t>
-            </w:r>
-          </w:p>
+              <w:t>S</w:t>
+            </w:r>
+            <w:r>
+              <w:t>h</w:t>
+            </w:r>
+            <w:r>
+              <w:rPr>
+                <w:rFonts w:hint="eastAsia"/>
+              </w:rPr>
+              <w:t>a</w:t>
+            </w:r>
+            <w:r>
+              <w:t>1</w:t>
+            </w:r>
+            <w:r>
+              <w:rPr>
+                <w:rFonts w:hint="eastAsia"/>
+              </w:rPr>
+              <w:t>加密</w:t>
+            </w:r>
+            <w:r>
+              <w:t>也很容易被解密，可以与</w:t>
+            </w:r>
+            <w:r>
+              <w:t>md5</w:t>
+            </w:r>
+            <w:r>
+              <w:rPr>
+                <w:rFonts w:hint="eastAsia"/>
+              </w:rPr>
+              <w:t>结合</w:t>
+            </w:r>
+            <w:r>
+              <w:t>使用，加强保密性。</w:t>
+            </w:r>
+          </w:p>
+        </w:tc>
+      </w:tr>
+      <w:tr>
+        <w:tc>
+          <w:tcPr>
+            <w:tcW w:w="4829" w:type="dxa"/>
+          </w:tcPr>
           <w:p>
             <w:pPr>
               <w:jc w:val="left"/>
@@ -37771,13 +37723,34 @@
             </w:pPr>
             <w:r>
               <w:rPr>
+                <w:rFonts w:hint="eastAsia"/>
+                <w:b/>
+              </w:rPr>
+              <w:t>URL</w:t>
+            </w:r>
+            <w:r>
+              <w:rPr>
+                <w:b/>
+              </w:rPr>
+              <w:t>编码加密：</w:t>
+            </w:r>
+          </w:p>
+          <w:p>
+            <w:pPr>
+              <w:jc w:val="left"/>
+              <w:rPr>
+                <w:b/>
+              </w:rPr>
+            </w:pPr>
+            <w:r>
+              <w:rPr>
                 <w:noProof/>
               </w:rPr>
               <w:drawing>
-                <wp:inline distT="0" distB="0" distL="0" distR="0" wp14:anchorId="5E24E7AD" wp14:editId="2787EA53">
-                  <wp:extent cx="2917825" cy="1135380"/>
-                  <wp:effectExtent l="0" t="0" r="0" b="7620"/>
-                  <wp:docPr id="25" name="图片 25"/>
+                <wp:inline distT="0" distB="0" distL="0" distR="0" wp14:anchorId="646D17CE" wp14:editId="2D518FE5">
+                  <wp:extent cx="2917825" cy="788035"/>
+                  <wp:effectExtent l="0" t="0" r="0" b="0"/>
+                  <wp:docPr id="24" name="图片 24"/>
                   <wp:cNvGraphicFramePr>
                     <a:graphicFrameLocks xmlns:a="http://schemas.openxmlformats.org/drawingml/2006/main" noChangeAspect="1"/>
                   </wp:cNvGraphicFramePr>
@@ -37797,6 +37770,98 @@
                         <pic:spPr>
                           <a:xfrm>
                             <a:off x="0" y="0"/>
+                            <a:ext cx="2917825" cy="788035"/>
+                          </a:xfrm>
+                          <a:prstGeom prst="rect">
+                            <a:avLst/>
+                          </a:prstGeom>
+                        </pic:spPr>
+                      </pic:pic>
+                    </a:graphicData>
+                  </a:graphic>
+                </wp:inline>
+              </w:drawing>
+            </w:r>
+          </w:p>
+          <w:p>
+            <w:pPr>
+              <w:jc w:val="left"/>
+            </w:pPr>
+            <w:r>
+              <w:rPr>
+                <w:rFonts w:hint="eastAsia"/>
+              </w:rPr>
+              <w:t>2</w:t>
+            </w:r>
+            <w:r>
+              <w:rPr>
+                <w:rFonts w:hint="eastAsia"/>
+              </w:rPr>
+              <w:t>，</w:t>
+            </w:r>
+            <w:r>
+              <w:rPr>
+                <w:rFonts w:hint="eastAsia"/>
+              </w:rPr>
+              <w:t>解码</w:t>
+            </w:r>
+            <w:r>
+              <w:t>使用</w:t>
+            </w:r>
+            <w:r>
+              <w:t>urldecode()</w:t>
+            </w:r>
+            <w:r>
+              <w:rPr>
+                <w:rFonts w:hint="eastAsia"/>
+              </w:rPr>
+              <w:t>方法</w:t>
+            </w:r>
+            <w:r>
+              <w:t>，还原字符串</w:t>
+            </w:r>
+            <w:r>
+              <w:rPr>
+                <w:rFonts w:hint="eastAsia"/>
+              </w:rPr>
+              <w:t>。</w:t>
+            </w:r>
+          </w:p>
+          <w:p>
+            <w:pPr>
+              <w:jc w:val="left"/>
+              <w:rPr>
+                <w:b/>
+              </w:rPr>
+            </w:pPr>
+            <w:r>
+              <w:rPr>
+                <w:noProof/>
+              </w:rPr>
+              <w:drawing>
+                <wp:inline distT="0" distB="0" distL="0" distR="0" wp14:anchorId="5E24E7AD" wp14:editId="2787EA53">
+                  <wp:extent cx="2917825" cy="1135380"/>
+                  <wp:effectExtent l="0" t="0" r="0" b="7620"/>
+                  <wp:docPr id="25" name="图片 25"/>
+                  <wp:cNvGraphicFramePr>
+                    <a:graphicFrameLocks xmlns:a="http://schemas.openxmlformats.org/drawingml/2006/main" noChangeAspect="1"/>
+                  </wp:cNvGraphicFramePr>
+                  <a:graphic xmlns:a="http://schemas.openxmlformats.org/drawingml/2006/main">
+                    <a:graphicData uri="http://schemas.openxmlformats.org/drawingml/2006/picture">
+                      <pic:pic xmlns:pic="http://schemas.openxmlformats.org/drawingml/2006/picture">
+                        <pic:nvPicPr>
+                          <pic:cNvPr id="1" name=""/>
+                          <pic:cNvPicPr/>
+                        </pic:nvPicPr>
+                        <pic:blipFill>
+                          <a:blip r:embed="rId29"/>
+                          <a:stretch>
+                            <a:fillRect/>
+                          </a:stretch>
+                        </pic:blipFill>
+                        <pic:spPr>
+                          <a:xfrm>
+                            <a:off x="0" y="0"/>
                             <a:ext cx="2917825" cy="1135380"/>
                           </a:xfrm>
                           <a:prstGeom prst="rect">
@@ -37884,7 +37949,7 @@
                           <pic:cNvPicPr/>
                         </pic:nvPicPr>
                         <pic:blipFill>
-                          <a:blip r:embed="rId29"/>
+                          <a:blip r:embed="rId30"/>
                           <a:stretch>
                             <a:fillRect/>
                           </a:stretch>

</xml_diff>

<commit_message>
php7新特性笔记 Signed-off-by: barretren <barret.ren@foxmail.com>
</commit_message>
<xml_diff>
--- a/编程技能汇总/PHP/PHP基础.docx
+++ b/编程技能汇总/PHP/PHP基础.docx
@@ -8328,10 +8328,10 @@
         <w:tblLook w:val="04A0" w:firstRow="1" w:lastRow="0" w:firstColumn="1" w:lastColumn="0" w:noHBand="0" w:noVBand="1"/>
       </w:tblPr>
       <w:tblGrid>
-        <w:gridCol w:w="4402"/>
-        <w:gridCol w:w="5520"/>
-        <w:gridCol w:w="6495"/>
-        <w:gridCol w:w="2902"/>
+        <w:gridCol w:w="1901"/>
+        <w:gridCol w:w="2765"/>
+        <w:gridCol w:w="2295"/>
+        <w:gridCol w:w="1329"/>
       </w:tblGrid>
       <w:tr>
         <w:tc>
@@ -19211,41 +19211,185 @@
         <w:t>9</w:t>
       </w:r>
       <w:r>
-        <w:t>，异常处理</w:t>
+        <w:t>，</w:t>
+      </w:r>
+      <w:r>
+        <w:rPr>
+          <w:rFonts w:hint="eastAsia"/>
+        </w:rPr>
+        <w:t>PHP</w:t>
+      </w:r>
+      <w:r>
+        <w:t>7</w:t>
+      </w:r>
+      <w:r>
+        <w:t>新特性</w:t>
       </w:r>
     </w:p>
     <w:tbl>
       <w:tblPr>
-        <w:tblW w:w="5000" w:type="pct"/>
-        <w:tblCellMar>
-          <w:top w:w="15" w:type="dxa"/>
-          <w:left w:w="15" w:type="dxa"/>
-          <w:bottom w:w="15" w:type="dxa"/>
-          <w:right w:w="15" w:type="dxa"/>
-        </w:tblCellMar>
+        <w:tblStyle w:val="a5"/>
+        <w:tblW w:w="0" w:type="auto"/>
+        <w:tblLayout w:type="fixed"/>
         <w:tblLook w:val="04A0" w:firstRow="1" w:lastRow="0" w:firstColumn="1" w:lastColumn="0" w:noHBand="0" w:noVBand="1"/>
       </w:tblPr>
       <w:tblGrid>
-        <w:gridCol w:w="4452"/>
-        <w:gridCol w:w="3838"/>
+        <w:gridCol w:w="6439"/>
+        <w:gridCol w:w="6440"/>
+        <w:gridCol w:w="6440"/>
       </w:tblGrid>
       <w:tr>
         <w:tc>
           <w:tcPr>
-            <w:tcW w:w="2682" w:type="pct"/>
-            <w:tcBorders>
-              <w:top w:val="single" w:sz="6" w:space="0" w:color="D3D3D3"/>
-              <w:left w:val="single" w:sz="6" w:space="0" w:color="D3D3D3"/>
-              <w:bottom w:val="single" w:sz="6" w:space="0" w:color="D3D3D3"/>
-              <w:right w:val="single" w:sz="6" w:space="0" w:color="D3D3D3"/>
-            </w:tcBorders>
-            <w:tcMar>
-              <w:top w:w="150" w:type="dxa"/>
-              <w:left w:w="150" w:type="dxa"/>
-              <w:bottom w:w="150" w:type="dxa"/>
-              <w:right w:w="150" w:type="dxa"/>
-            </w:tcMar>
-            <w:hideMark/>
+            <w:tcW w:w="6439" w:type="dxa"/>
+          </w:tcPr>
+          <w:p>
+            <w:pPr>
+              <w:widowControl/>
+              <w:jc w:val="left"/>
+              <w:rPr>
+                <w:rFonts w:ascii="宋体" w:eastAsia="宋体" w:hAnsi="宋体" w:cs="宋体"/>
+                <w:kern w:val="0"/>
+                <w:sz w:val="24"/>
+                <w:szCs w:val="24"/>
+              </w:rPr>
+            </w:pPr>
+            <w:r>
+              <w:rPr>
+                <w:rFonts w:ascii="宋体" w:eastAsia="宋体" w:hAnsi="宋体" w:cs="宋体"/>
+                <w:kern w:val="0"/>
+                <w:sz w:val="24"/>
+                <w:szCs w:val="24"/>
+              </w:rPr>
+              <w:t>P</w:t>
+            </w:r>
+            <w:r>
+              <w:rPr>
+                <w:rFonts w:ascii="宋体" w:eastAsia="宋体" w:hAnsi="宋体" w:cs="宋体" w:hint="eastAsia"/>
+                <w:kern w:val="0"/>
+                <w:sz w:val="24"/>
+                <w:szCs w:val="24"/>
+              </w:rPr>
+              <w:t>hp</w:t>
+            </w:r>
+            <w:r>
+              <w:rPr>
+                <w:rFonts w:ascii="宋体" w:eastAsia="宋体" w:hAnsi="宋体" w:cs="宋体"/>
+                <w:kern w:val="0"/>
+                <w:sz w:val="24"/>
+                <w:szCs w:val="24"/>
+              </w:rPr>
+              <w:t>7进行了zendvm引擎的重构，性能得到了很大提升。</w:t>
+            </w:r>
+          </w:p>
+          <w:p>
+            <w:pPr>
+              <w:widowControl/>
+              <w:jc w:val="left"/>
+              <w:rPr>
+                <w:rFonts w:ascii="宋体" w:eastAsia="宋体" w:hAnsi="宋体" w:cs="宋体"/>
+                <w:kern w:val="0"/>
+                <w:sz w:val="24"/>
+                <w:szCs w:val="24"/>
+              </w:rPr>
+            </w:pPr>
+            <w:r>
+              <w:rPr>
+                <w:noProof/>
+              </w:rPr>
+              <w:drawing>
+                <wp:inline distT="0" distB="0" distL="0" distR="0" wp14:anchorId="04039AD3" wp14:editId="19574208">
+                  <wp:extent cx="3951605" cy="1539875"/>
+                  <wp:effectExtent l="0" t="0" r="0" b="3175"/>
+                  <wp:docPr id="23" name="图片 23"/>
+                  <wp:cNvGraphicFramePr>
+                    <a:graphicFrameLocks xmlns:a="http://schemas.openxmlformats.org/drawingml/2006/main" noChangeAspect="1"/>
+                  </wp:cNvGraphicFramePr>
+                  <a:graphic xmlns:a="http://schemas.openxmlformats.org/drawingml/2006/main">
+                    <a:graphicData uri="http://schemas.openxmlformats.org/drawingml/2006/picture">
+                      <pic:pic xmlns:pic="http://schemas.openxmlformats.org/drawingml/2006/picture">
+                        <pic:nvPicPr>
+                          <pic:cNvPr id="1" name=""/>
+                          <pic:cNvPicPr/>
+                        </pic:nvPicPr>
+                        <pic:blipFill>
+                          <a:blip r:embed="rId11"/>
+                          <a:stretch>
+                            <a:fillRect/>
+                          </a:stretch>
+                        </pic:blipFill>
+                        <pic:spPr>
+                          <a:xfrm>
+                            <a:off x="0" y="0"/>
+                            <a:ext cx="3951605" cy="1539875"/>
+                          </a:xfrm>
+                          <a:prstGeom prst="rect">
+                            <a:avLst/>
+                          </a:prstGeom>
+                        </pic:spPr>
+                      </pic:pic>
+                    </a:graphicData>
+                  </a:graphic>
+                </wp:inline>
+              </w:drawing>
+            </w:r>
+          </w:p>
+          <w:p>
+            <w:pPr>
+              <w:widowControl/>
+              <w:jc w:val="left"/>
+              <w:rPr>
+                <w:rFonts w:ascii="宋体" w:eastAsia="宋体" w:hAnsi="宋体" w:cs="宋体" w:hint="eastAsia"/>
+                <w:kern w:val="0"/>
+                <w:sz w:val="24"/>
+                <w:szCs w:val="24"/>
+              </w:rPr>
+            </w:pPr>
+            <w:r>
+              <w:rPr>
+                <w:noProof/>
+              </w:rPr>
+              <w:drawing>
+                <wp:inline distT="0" distB="0" distL="0" distR="0" wp14:anchorId="438CFB48" wp14:editId="1290D2D9">
+                  <wp:extent cx="3952240" cy="1668780"/>
+                  <wp:effectExtent l="0" t="0" r="0" b="7620"/>
+                  <wp:docPr id="28" name="图片 28"/>
+                  <wp:cNvGraphicFramePr>
+                    <a:graphicFrameLocks xmlns:a="http://schemas.openxmlformats.org/drawingml/2006/main" noChangeAspect="1"/>
+                  </wp:cNvGraphicFramePr>
+                  <a:graphic xmlns:a="http://schemas.openxmlformats.org/drawingml/2006/main">
+                    <a:graphicData uri="http://schemas.openxmlformats.org/drawingml/2006/picture">
+                      <pic:pic xmlns:pic="http://schemas.openxmlformats.org/drawingml/2006/picture">
+                        <pic:nvPicPr>
+                          <pic:cNvPr id="1" name=""/>
+                          <pic:cNvPicPr/>
+                        </pic:nvPicPr>
+                        <pic:blipFill>
+                          <a:blip r:embed="rId12"/>
+                          <a:stretch>
+                            <a:fillRect/>
+                          </a:stretch>
+                        </pic:blipFill>
+                        <pic:spPr>
+                          <a:xfrm>
+                            <a:off x="0" y="0"/>
+                            <a:ext cx="3952240" cy="1668780"/>
+                          </a:xfrm>
+                          <a:prstGeom prst="rect">
+                            <a:avLst/>
+                          </a:prstGeom>
+                        </pic:spPr>
+                      </pic:pic>
+                    </a:graphicData>
+                  </a:graphic>
+                </wp:inline>
+              </w:drawing>
+            </w:r>
+          </w:p>
+        </w:tc>
+        <w:tc>
+          <w:tcPr>
+            <w:tcW w:w="6440" w:type="dxa"/>
           </w:tcPr>
           <w:p>
             <w:pPr>
@@ -19654,20 +19798,7 @@
         </w:tc>
         <w:tc>
           <w:tcPr>
-            <w:tcW w:w="2313" w:type="pct"/>
-            <w:tcBorders>
-              <w:top w:val="single" w:sz="6" w:space="0" w:color="D3D3D3"/>
-              <w:left w:val="single" w:sz="6" w:space="0" w:color="D3D3D3"/>
-              <w:bottom w:val="single" w:sz="6" w:space="0" w:color="D3D3D3"/>
-              <w:right w:val="single" w:sz="6" w:space="0" w:color="D3D3D3"/>
-            </w:tcBorders>
-            <w:tcMar>
-              <w:top w:w="150" w:type="dxa"/>
-              <w:left w:w="150" w:type="dxa"/>
-              <w:bottom w:w="150" w:type="dxa"/>
-              <w:right w:w="150" w:type="dxa"/>
-            </w:tcMar>
-            <w:hideMark/>
+            <w:tcW w:w="6440" w:type="dxa"/>
           </w:tcPr>
           <w:p>
             <w:pPr>
@@ -20078,6 +20209,189 @@
               </w:rPr>
               <w:t>异常所在文件</w:t>
             </w:r>
+          </w:p>
+        </w:tc>
+      </w:tr>
+      <w:tr>
+        <w:tc>
+          <w:tcPr>
+            <w:tcW w:w="6439" w:type="dxa"/>
+          </w:tcPr>
+          <w:p>
+            <w:pPr>
+              <w:widowControl/>
+              <w:jc w:val="left"/>
+              <w:rPr>
+                <w:rFonts w:ascii="宋体" w:eastAsia="宋体" w:hAnsi="宋体" w:cs="宋体"/>
+                <w:kern w:val="0"/>
+                <w:sz w:val="24"/>
+                <w:szCs w:val="24"/>
+              </w:rPr>
+            </w:pPr>
+            <w:r>
+              <w:rPr>
+                <w:noProof/>
+              </w:rPr>
+              <w:drawing>
+                <wp:inline distT="0" distB="0" distL="0" distR="0" wp14:anchorId="7D1603F0" wp14:editId="3F71FE9D">
+                  <wp:extent cx="3951605" cy="2233295"/>
+                  <wp:effectExtent l="0" t="0" r="0" b="0"/>
+                  <wp:docPr id="29" name="图片 29"/>
+                  <wp:cNvGraphicFramePr>
+                    <a:graphicFrameLocks xmlns:a="http://schemas.openxmlformats.org/drawingml/2006/main" noChangeAspect="1"/>
+                  </wp:cNvGraphicFramePr>
+                  <a:graphic xmlns:a="http://schemas.openxmlformats.org/drawingml/2006/main">
+                    <a:graphicData uri="http://schemas.openxmlformats.org/drawingml/2006/picture">
+                      <pic:pic xmlns:pic="http://schemas.openxmlformats.org/drawingml/2006/picture">
+                        <pic:nvPicPr>
+                          <pic:cNvPr id="1" name=""/>
+                          <pic:cNvPicPr/>
+                        </pic:nvPicPr>
+                        <pic:blipFill>
+                          <a:blip r:embed="rId13"/>
+                          <a:stretch>
+                            <a:fillRect/>
+                          </a:stretch>
+                        </pic:blipFill>
+                        <pic:spPr>
+                          <a:xfrm>
+                            <a:off x="0" y="0"/>
+                            <a:ext cx="3951605" cy="2233295"/>
+                          </a:xfrm>
+                          <a:prstGeom prst="rect">
+                            <a:avLst/>
+                          </a:prstGeom>
+                        </pic:spPr>
+                      </pic:pic>
+                    </a:graphicData>
+                  </a:graphic>
+                </wp:inline>
+              </w:drawing>
+            </w:r>
+          </w:p>
+        </w:tc>
+        <w:tc>
+          <w:tcPr>
+            <w:tcW w:w="6440" w:type="dxa"/>
+          </w:tcPr>
+          <w:p>
+            <w:pPr>
+              <w:widowControl/>
+              <w:jc w:val="left"/>
+              <w:rPr>
+                <w:rFonts w:ascii="&amp;apos" w:eastAsia="宋体" w:hAnsi="&amp;apos" w:cs="宋体"/>
+                <w:b/>
+                <w:bCs/>
+                <w:color w:val="1F2426"/>
+                <w:kern w:val="0"/>
+                <w:sz w:val="23"/>
+                <w:szCs w:val="23"/>
+                <w:shd w:val="clear" w:color="auto" w:fill="EDF1F2"/>
+              </w:rPr>
+            </w:pPr>
+            <w:r>
+              <w:rPr>
+                <w:noProof/>
+              </w:rPr>
+              <w:drawing>
+                <wp:inline distT="0" distB="0" distL="0" distR="0" wp14:anchorId="7D2E0602" wp14:editId="0231F8E6">
+                  <wp:extent cx="3952240" cy="1633855"/>
+                  <wp:effectExtent l="0" t="0" r="0" b="4445"/>
+                  <wp:docPr id="30" name="图片 30"/>
+                  <wp:cNvGraphicFramePr>
+                    <a:graphicFrameLocks xmlns:a="http://schemas.openxmlformats.org/drawingml/2006/main" noChangeAspect="1"/>
+                  </wp:cNvGraphicFramePr>
+                  <a:graphic xmlns:a="http://schemas.openxmlformats.org/drawingml/2006/main">
+                    <a:graphicData uri="http://schemas.openxmlformats.org/drawingml/2006/picture">
+                      <pic:pic xmlns:pic="http://schemas.openxmlformats.org/drawingml/2006/picture">
+                        <pic:nvPicPr>
+                          <pic:cNvPr id="1" name=""/>
+                          <pic:cNvPicPr/>
+                        </pic:nvPicPr>
+                        <pic:blipFill>
+                          <a:blip r:embed="rId14"/>
+                          <a:stretch>
+                            <a:fillRect/>
+                          </a:stretch>
+                        </pic:blipFill>
+                        <pic:spPr>
+                          <a:xfrm>
+                            <a:off x="0" y="0"/>
+                            <a:ext cx="3952240" cy="1633855"/>
+                          </a:xfrm>
+                          <a:prstGeom prst="rect">
+                            <a:avLst/>
+                          </a:prstGeom>
+                        </pic:spPr>
+                      </pic:pic>
+                    </a:graphicData>
+                  </a:graphic>
+                </wp:inline>
+              </w:drawing>
+            </w:r>
+          </w:p>
+        </w:tc>
+        <w:tc>
+          <w:tcPr>
+            <w:tcW w:w="6440" w:type="dxa"/>
+          </w:tcPr>
+          <w:p>
+            <w:pPr>
+              <w:widowControl/>
+              <w:shd w:val="clear" w:color="auto" w:fill="EDF1F2"/>
+              <w:jc w:val="left"/>
+              <w:rPr>
+                <w:rFonts w:ascii="&amp;apos" w:eastAsia="宋体" w:hAnsi="&amp;apos" w:cs="宋体"/>
+                <w:b/>
+                <w:bCs/>
+                <w:color w:val="1F2426"/>
+                <w:kern w:val="0"/>
+                <w:sz w:val="23"/>
+                <w:szCs w:val="23"/>
+              </w:rPr>
+            </w:pPr>
+            <w:r>
+              <w:rPr>
+                <w:noProof/>
+              </w:rPr>
+              <w:drawing>
+                <wp:inline distT="0" distB="0" distL="0" distR="0" wp14:anchorId="2EBAF754" wp14:editId="7847567A">
+                  <wp:extent cx="3952240" cy="1689100"/>
+                  <wp:effectExtent l="0" t="0" r="0" b="6350"/>
+                  <wp:docPr id="31" name="图片 31"/>
+                  <wp:cNvGraphicFramePr>
+                    <a:graphicFrameLocks xmlns:a="http://schemas.openxmlformats.org/drawingml/2006/main" noChangeAspect="1"/>
+                  </wp:cNvGraphicFramePr>
+                  <a:graphic xmlns:a="http://schemas.openxmlformats.org/drawingml/2006/main">
+                    <a:graphicData uri="http://schemas.openxmlformats.org/drawingml/2006/picture">
+                      <pic:pic xmlns:pic="http://schemas.openxmlformats.org/drawingml/2006/picture">
+                        <pic:nvPicPr>
+                          <pic:cNvPr id="1" name=""/>
+                          <pic:cNvPicPr/>
+                        </pic:nvPicPr>
+                        <pic:blipFill>
+                          <a:blip r:embed="rId15"/>
+                          <a:stretch>
+                            <a:fillRect/>
+                          </a:stretch>
+                        </pic:blipFill>
+                        <pic:spPr>
+                          <a:xfrm>
+                            <a:off x="0" y="0"/>
+                            <a:ext cx="3952240" cy="1689100"/>
+                          </a:xfrm>
+                          <a:prstGeom prst="rect">
+                            <a:avLst/>
+                          </a:prstGeom>
+                        </pic:spPr>
+                      </pic:pic>
+                    </a:graphicData>
+                  </a:graphic>
+                </wp:inline>
+              </w:drawing>
+            </w:r>
+            <w:bookmarkStart w:id="0" w:name="_GoBack"/>
+            <w:bookmarkEnd w:id="0"/>
           </w:p>
         </w:tc>
       </w:tr>
@@ -20087,7 +20401,7 @@
         <w:widowControl/>
         <w:jc w:val="left"/>
         <w:rPr>
-          <w:rFonts w:ascii="宋体" w:eastAsia="宋体" w:hAnsi="宋体" w:cs="宋体"/>
+          <w:rFonts w:ascii="宋体" w:eastAsia="宋体" w:hAnsi="宋体" w:cs="宋体" w:hint="eastAsia"/>
           <w:kern w:val="0"/>
           <w:sz w:val="24"/>
           <w:szCs w:val="24"/>
@@ -22359,10 +22673,10 @@
         <w:tblLook w:val="04A0" w:firstRow="1" w:lastRow="0" w:firstColumn="1" w:lastColumn="0" w:noHBand="0" w:noVBand="1"/>
       </w:tblPr>
       <w:tblGrid>
-        <w:gridCol w:w="5413"/>
-        <w:gridCol w:w="5224"/>
-        <w:gridCol w:w="4621"/>
-        <w:gridCol w:w="4061"/>
+        <w:gridCol w:w="2040"/>
+        <w:gridCol w:w="2180"/>
+        <w:gridCol w:w="2287"/>
+        <w:gridCol w:w="1783"/>
       </w:tblGrid>
       <w:tr>
         <w:tc>
@@ -28656,7 +28970,7 @@
                           </pic:cNvPicPr>
                         </pic:nvPicPr>
                         <pic:blipFill>
-                          <a:blip r:embed="rId11">
+                          <a:blip r:embed="rId16">
                             <a:extLst>
                               <a:ext uri="{28A0092B-C50C-407E-A947-70E740481C1C}">
                                 <a14:useLocalDpi xmlns:a14="http://schemas.microsoft.com/office/drawing/2010/main" val="0"/>
@@ -28746,7 +29060,7 @@
                           </pic:cNvPicPr>
                         </pic:nvPicPr>
                         <pic:blipFill>
-                          <a:blip r:embed="rId12">
+                          <a:blip r:embed="rId17">
                             <a:extLst>
                               <a:ext uri="{28A0092B-C50C-407E-A947-70E740481C1C}">
                                 <a14:useLocalDpi xmlns:a14="http://schemas.microsoft.com/office/drawing/2010/main" val="0"/>
@@ -29218,7 +29532,7 @@
                           </pic:cNvPicPr>
                         </pic:nvPicPr>
                         <pic:blipFill>
-                          <a:blip r:embed="rId13">
+                          <a:blip r:embed="rId18">
                             <a:extLst>
                               <a:ext uri="{28A0092B-C50C-407E-A947-70E740481C1C}">
                                 <a14:useLocalDpi xmlns:a14="http://schemas.microsoft.com/office/drawing/2010/main" val="0"/>
@@ -29337,7 +29651,7 @@
                           </pic:cNvPicPr>
                         </pic:nvPicPr>
                         <pic:blipFill>
-                          <a:blip r:embed="rId14">
+                          <a:blip r:embed="rId19">
                             <a:extLst>
                               <a:ext uri="{28A0092B-C50C-407E-A947-70E740481C1C}">
                                 <a14:useLocalDpi xmlns:a14="http://schemas.microsoft.com/office/drawing/2010/main" val="0"/>
@@ -29670,7 +29984,7 @@
               <w:widowControl/>
               <w:jc w:val="left"/>
               <w:rPr>
-                <w:rFonts w:ascii="宋体" w:eastAsia="宋体" w:hAnsi="宋体" w:cs="宋体" w:hint="eastAsia"/>
+                <w:rFonts w:ascii="宋体" w:eastAsia="宋体" w:hAnsi="宋体" w:cs="宋体"/>
                 <w:kern w:val="0"/>
                 <w:sz w:val="24"/>
                 <w:szCs w:val="24"/>
@@ -29696,7 +30010,7 @@
                           <pic:cNvPicPr/>
                         </pic:nvPicPr>
                         <pic:blipFill>
-                          <a:blip r:embed="rId15"/>
+                          <a:blip r:embed="rId20"/>
                           <a:stretch>
                             <a:fillRect/>
                           </a:stretch>
@@ -29716,8 +30030,6 @@
                 </wp:inline>
               </w:drawing>
             </w:r>
-            <w:bookmarkStart w:id="0" w:name="_GoBack"/>
-            <w:bookmarkEnd w:id="0"/>
           </w:p>
         </w:tc>
       </w:tr>
@@ -29962,7 +30274,7 @@
                           </pic:cNvPicPr>
                         </pic:nvPicPr>
                         <pic:blipFill>
-                          <a:blip r:embed="rId16">
+                          <a:blip r:embed="rId21">
                             <a:extLst>
                               <a:ext uri="{28A0092B-C50C-407E-A947-70E740481C1C}">
                                 <a14:useLocalDpi xmlns:a14="http://schemas.microsoft.com/office/drawing/2010/main" val="0"/>
@@ -30495,7 +30807,7 @@
                           </pic:cNvPicPr>
                         </pic:nvPicPr>
                         <pic:blipFill>
-                          <a:blip r:embed="rId17">
+                          <a:blip r:embed="rId22">
                             <a:extLst>
                               <a:ext uri="{28A0092B-C50C-407E-A947-70E740481C1C}">
                                 <a14:useLocalDpi xmlns:a14="http://schemas.microsoft.com/office/drawing/2010/main" val="0"/>
@@ -30817,7 +31129,7 @@
                           </pic:cNvPicPr>
                         </pic:nvPicPr>
                         <pic:blipFill>
-                          <a:blip r:embed="rId18">
+                          <a:blip r:embed="rId23">
                             <a:extLst>
                               <a:ext uri="{28A0092B-C50C-407E-A947-70E740481C1C}">
                                 <a14:useLocalDpi xmlns:a14="http://schemas.microsoft.com/office/drawing/2010/main" val="0"/>
@@ -35330,7 +35642,7 @@
                           </pic:cNvPicPr>
                         </pic:nvPicPr>
                         <pic:blipFill>
-                          <a:blip r:embed="rId19">
+                          <a:blip r:embed="rId24">
                             <a:extLst>
                               <a:ext uri="{28A0092B-C50C-407E-A947-70E740481C1C}">
                                 <a14:useLocalDpi xmlns:a14="http://schemas.microsoft.com/office/drawing/2010/main" val="0"/>
@@ -36053,7 +36365,7 @@
                           </pic:cNvPicPr>
                         </pic:nvPicPr>
                         <pic:blipFill>
-                          <a:blip r:embed="rId20">
+                          <a:blip r:embed="rId25">
                             <a:extLst>
                               <a:ext uri="{28A0092B-C50C-407E-A947-70E740481C1C}">
                                 <a14:useLocalDpi xmlns:a14="http://schemas.microsoft.com/office/drawing/2010/main" val="0"/>
@@ -36190,7 +36502,7 @@
                           </pic:cNvPicPr>
                         </pic:nvPicPr>
                         <pic:blipFill>
-                          <a:blip r:embed="rId21">
+                          <a:blip r:embed="rId26">
                             <a:extLst>
                               <a:ext uri="{28A0092B-C50C-407E-A947-70E740481C1C}">
                                 <a14:useLocalDpi xmlns:a14="http://schemas.microsoft.com/office/drawing/2010/main" val="0"/>
@@ -36327,7 +36639,7 @@
                           </pic:cNvPicPr>
                         </pic:nvPicPr>
                         <pic:blipFill>
-                          <a:blip r:embed="rId22">
+                          <a:blip r:embed="rId27">
                             <a:extLst>
                               <a:ext uri="{28A0092B-C50C-407E-A947-70E740481C1C}">
                                 <a14:useLocalDpi xmlns:a14="http://schemas.microsoft.com/office/drawing/2010/main" val="0"/>
@@ -36895,7 +37207,7 @@
                           </pic:cNvPicPr>
                         </pic:nvPicPr>
                         <pic:blipFill>
-                          <a:blip r:embed="rId23">
+                          <a:blip r:embed="rId28">
                             <a:extLst>
                               <a:ext uri="{28A0092B-C50C-407E-A947-70E740481C1C}">
                                 <a14:useLocalDpi xmlns:a14="http://schemas.microsoft.com/office/drawing/2010/main" val="0"/>
@@ -36961,10 +37273,10 @@
         <w:tblLook w:val="04A0" w:firstRow="1" w:lastRow="0" w:firstColumn="1" w:lastColumn="0" w:noHBand="0" w:noVBand="1"/>
       </w:tblPr>
       <w:tblGrid>
-        <w:gridCol w:w="4811"/>
-        <w:gridCol w:w="4836"/>
-        <w:gridCol w:w="4836"/>
-        <w:gridCol w:w="4836"/>
+        <w:gridCol w:w="4829"/>
+        <w:gridCol w:w="4830"/>
+        <w:gridCol w:w="4830"/>
+        <w:gridCol w:w="4830"/>
       </w:tblGrid>
       <w:tr>
         <w:tc>
@@ -37011,838 +37323,6 @@
                   <wp:extent cx="1394709" cy="1209675"/>
                   <wp:effectExtent l="0" t="0" r="0" b="0"/>
                   <wp:docPr id="19" name="图片 19"/>
-                  <wp:cNvGraphicFramePr>
-                    <a:graphicFrameLocks xmlns:a="http://schemas.openxmlformats.org/drawingml/2006/main" noChangeAspect="1"/>
-                  </wp:cNvGraphicFramePr>
-                  <a:graphic xmlns:a="http://schemas.openxmlformats.org/drawingml/2006/main">
-                    <a:graphicData uri="http://schemas.openxmlformats.org/drawingml/2006/picture">
-                      <pic:pic xmlns:pic="http://schemas.openxmlformats.org/drawingml/2006/picture">
-                        <pic:nvPicPr>
-                          <pic:cNvPr id="1" name=""/>
-                          <pic:cNvPicPr/>
-                        </pic:nvPicPr>
-                        <pic:blipFill>
-                          <a:blip r:embed="rId24"/>
-                          <a:stretch>
-                            <a:fillRect/>
-                          </a:stretch>
-                        </pic:blipFill>
-                        <pic:spPr>
-                          <a:xfrm>
-                            <a:off x="0" y="0"/>
-                            <a:ext cx="1407565" cy="1220826"/>
-                          </a:xfrm>
-                          <a:prstGeom prst="rect">
-                            <a:avLst/>
-                          </a:prstGeom>
-                        </pic:spPr>
-                      </pic:pic>
-                    </a:graphicData>
-                  </a:graphic>
-                </wp:inline>
-              </w:drawing>
-            </w:r>
-          </w:p>
-        </w:tc>
-        <w:tc>
-          <w:tcPr>
-            <w:tcW w:w="4830" w:type="dxa"/>
-          </w:tcPr>
-          <w:p>
-            <w:pPr>
-              <w:jc w:val="left"/>
-            </w:pPr>
-            <w:r>
-              <w:rPr>
-                <w:rFonts w:hint="eastAsia"/>
-                <w:b/>
-              </w:rPr>
-              <w:t>MD</w:t>
-            </w:r>
-            <w:r>
-              <w:rPr>
-                <w:b/>
-              </w:rPr>
-              <w:t>5</w:t>
-            </w:r>
-            <w:r>
-              <w:rPr>
-                <w:rFonts w:hint="eastAsia"/>
-                <w:b/>
-              </w:rPr>
-              <w:t>加密</w:t>
-            </w:r>
-            <w:r>
-              <w:t>：</w:t>
-            </w:r>
-          </w:p>
-          <w:p>
-            <w:pPr>
-              <w:jc w:val="left"/>
-            </w:pPr>
-            <w:r>
-              <w:rPr>
-                <w:noProof/>
-              </w:rPr>
-              <w:drawing>
-                <wp:inline distT="0" distB="0" distL="0" distR="0" wp14:anchorId="69E60C17" wp14:editId="01C9F840">
-                  <wp:extent cx="2929890" cy="920115"/>
-                  <wp:effectExtent l="0" t="0" r="3810" b="0"/>
-                  <wp:docPr id="20" name="图片 20"/>
-                  <wp:cNvGraphicFramePr>
-                    <a:graphicFrameLocks xmlns:a="http://schemas.openxmlformats.org/drawingml/2006/main" noChangeAspect="1"/>
-                  </wp:cNvGraphicFramePr>
-                  <a:graphic xmlns:a="http://schemas.openxmlformats.org/drawingml/2006/main">
-                    <a:graphicData uri="http://schemas.openxmlformats.org/drawingml/2006/picture">
-                      <pic:pic xmlns:pic="http://schemas.openxmlformats.org/drawingml/2006/picture">
-                        <pic:nvPicPr>
-                          <pic:cNvPr id="1" name=""/>
-                          <pic:cNvPicPr/>
-                        </pic:nvPicPr>
-                        <pic:blipFill>
-                          <a:blip r:embed="rId25"/>
-                          <a:stretch>
-                            <a:fillRect/>
-                          </a:stretch>
-                        </pic:blipFill>
-                        <pic:spPr>
-                          <a:xfrm>
-                            <a:off x="0" y="0"/>
-                            <a:ext cx="2929890" cy="920115"/>
-                          </a:xfrm>
-                          <a:prstGeom prst="rect">
-                            <a:avLst/>
-                          </a:prstGeom>
-                        </pic:spPr>
-                      </pic:pic>
-                    </a:graphicData>
-                  </a:graphic>
-                </wp:inline>
-              </w:drawing>
-            </w:r>
-          </w:p>
-          <w:p>
-            <w:pPr>
-              <w:jc w:val="left"/>
-            </w:pPr>
-            <w:r>
-              <w:rPr>
-                <w:rFonts w:hint="eastAsia"/>
-              </w:rPr>
-              <w:t>（</w:t>
-            </w:r>
-            <w:r>
-              <w:rPr>
-                <w:rFonts w:hint="eastAsia"/>
-              </w:rPr>
-              <w:t>1</w:t>
-            </w:r>
-            <w:r>
-              <w:rPr>
-                <w:rFonts w:hint="eastAsia"/>
-              </w:rPr>
-              <w:t>）</w:t>
-            </w:r>
-            <w:r>
-              <w:rPr>
-                <w:rFonts w:hint="eastAsia"/>
-              </w:rPr>
-              <w:t>第二个</w:t>
-            </w:r>
-            <w:r>
-              <w:t>参数不常用，一般直接传入要加密的字符串。</w:t>
-            </w:r>
-          </w:p>
-          <w:p>
-            <w:pPr>
-              <w:jc w:val="left"/>
-            </w:pPr>
-            <w:r>
-              <w:rPr>
-                <w:rFonts w:hint="eastAsia"/>
-              </w:rPr>
-              <w:t>（</w:t>
-            </w:r>
-            <w:r>
-              <w:rPr>
-                <w:rFonts w:hint="eastAsia"/>
-              </w:rPr>
-              <w:t>2</w:t>
-            </w:r>
-            <w:r>
-              <w:rPr>
-                <w:rFonts w:hint="eastAsia"/>
-              </w:rPr>
-              <w:t>）</w:t>
-            </w:r>
-            <w:r>
-              <w:t>M</w:t>
-            </w:r>
-            <w:r>
-              <w:rPr>
-                <w:rFonts w:hint="eastAsia"/>
-              </w:rPr>
-              <w:t>d</w:t>
-            </w:r>
-            <w:r>
-              <w:t>5</w:t>
-            </w:r>
-            <w:r>
-              <w:rPr>
-                <w:rFonts w:hint="eastAsia"/>
-              </w:rPr>
-              <w:t>加密无法</w:t>
-            </w:r>
-            <w:r>
-              <w:t>解密，</w:t>
-            </w:r>
-            <w:r>
-              <w:rPr>
-                <w:rFonts w:hint="eastAsia"/>
-              </w:rPr>
-              <w:t>只能两个</w:t>
-            </w:r>
-            <w:r>
-              <w:t>md5</w:t>
-            </w:r>
-            <w:r>
-              <w:rPr>
-                <w:rFonts w:hint="eastAsia"/>
-              </w:rPr>
-              <w:t>加密后</w:t>
-            </w:r>
-            <w:r>
-              <w:t>的字符串进行比较。</w:t>
-            </w:r>
-          </w:p>
-          <w:p>
-            <w:pPr>
-              <w:jc w:val="left"/>
-            </w:pPr>
-            <w:r>
-              <w:rPr>
-                <w:rFonts w:hint="eastAsia"/>
-              </w:rPr>
-              <w:t>（</w:t>
-            </w:r>
-            <w:r>
-              <w:rPr>
-                <w:rFonts w:hint="eastAsia"/>
-              </w:rPr>
-              <w:t>3</w:t>
-            </w:r>
-            <w:r>
-              <w:rPr>
-                <w:rFonts w:hint="eastAsia"/>
-              </w:rPr>
-              <w:t>）通常</w:t>
-            </w:r>
-            <w:r>
-              <w:t>md5</w:t>
-            </w:r>
-            <w:r>
-              <w:rPr>
-                <w:rFonts w:hint="eastAsia"/>
-              </w:rPr>
-              <w:t>加密</w:t>
-            </w:r>
-            <w:r>
-              <w:t>比较弱，可以对字符串多次</w:t>
-            </w:r>
-            <w:r>
-              <w:rPr>
-                <w:rFonts w:hint="eastAsia"/>
-              </w:rPr>
-              <w:t>md</w:t>
-            </w:r>
-            <w:r>
-              <w:t>5</w:t>
-            </w:r>
-            <w:r>
-              <w:rPr>
-                <w:rFonts w:hint="eastAsia"/>
-              </w:rPr>
-              <w:t>加密</w:t>
-            </w:r>
-          </w:p>
-        </w:tc>
-        <w:tc>
-          <w:tcPr>
-            <w:tcW w:w="4830" w:type="dxa"/>
-          </w:tcPr>
-          <w:p>
-            <w:pPr>
-              <w:jc w:val="left"/>
-            </w:pPr>
-            <w:r>
-              <w:rPr>
-                <w:b/>
-              </w:rPr>
-              <w:t>Crypt</w:t>
-            </w:r>
-            <w:r>
-              <w:rPr>
-                <w:rFonts w:hint="eastAsia"/>
-                <w:b/>
-              </w:rPr>
-              <w:t>加密</w:t>
-            </w:r>
-            <w:r>
-              <w:t>：</w:t>
-            </w:r>
-          </w:p>
-          <w:p>
-            <w:pPr>
-              <w:jc w:val="left"/>
-            </w:pPr>
-            <w:r>
-              <w:rPr>
-                <w:noProof/>
-              </w:rPr>
-              <w:drawing>
-                <wp:inline distT="0" distB="0" distL="0" distR="0" wp14:anchorId="135951FC" wp14:editId="2552884F">
-                  <wp:extent cx="2928620" cy="1165225"/>
-                  <wp:effectExtent l="0" t="0" r="5080" b="0"/>
-                  <wp:docPr id="21" name="图片 21"/>
-                  <wp:cNvGraphicFramePr>
-                    <a:graphicFrameLocks xmlns:a="http://schemas.openxmlformats.org/drawingml/2006/main" noChangeAspect="1"/>
-                  </wp:cNvGraphicFramePr>
-                  <a:graphic xmlns:a="http://schemas.openxmlformats.org/drawingml/2006/main">
-                    <a:graphicData uri="http://schemas.openxmlformats.org/drawingml/2006/picture">
-                      <pic:pic xmlns:pic="http://schemas.openxmlformats.org/drawingml/2006/picture">
-                        <pic:nvPicPr>
-                          <pic:cNvPr id="1" name=""/>
-                          <pic:cNvPicPr/>
-                        </pic:nvPicPr>
-                        <pic:blipFill>
-                          <a:blip r:embed="rId26"/>
-                          <a:stretch>
-                            <a:fillRect/>
-                          </a:stretch>
-                        </pic:blipFill>
-                        <pic:spPr>
-                          <a:xfrm>
-                            <a:off x="0" y="0"/>
-                            <a:ext cx="2928620" cy="1165225"/>
-                          </a:xfrm>
-                          <a:prstGeom prst="rect">
-                            <a:avLst/>
-                          </a:prstGeom>
-                        </pic:spPr>
-                      </pic:pic>
-                    </a:graphicData>
-                  </a:graphic>
-                </wp:inline>
-              </w:drawing>
-            </w:r>
-          </w:p>
-          <w:p>
-            <w:pPr>
-              <w:jc w:val="left"/>
-            </w:pPr>
-            <w:r>
-              <w:t>C</w:t>
-            </w:r>
-            <w:r>
-              <w:rPr>
-                <w:rFonts w:hint="eastAsia"/>
-              </w:rPr>
-              <w:t>rypt</w:t>
-            </w:r>
-            <w:r>
-              <w:t>加密也是不可逆的，</w:t>
-            </w:r>
-            <w:r>
-              <w:t>crypt</w:t>
-            </w:r>
-            <w:r>
-              <w:t>内可以</w:t>
-            </w:r>
-            <w:r>
-              <w:rPr>
-                <w:rFonts w:hint="eastAsia"/>
-              </w:rPr>
-              <w:t>用</w:t>
-            </w:r>
-            <w:r>
-              <w:t>多种其他算法生成</w:t>
-            </w:r>
-            <w:r>
-              <w:rPr>
-                <w:rFonts w:hint="eastAsia"/>
-              </w:rPr>
-              <w:t>散列字符串</w:t>
-            </w:r>
-            <w:r>
-              <w:t>：</w:t>
-            </w:r>
-          </w:p>
-          <w:p>
-            <w:pPr>
-              <w:jc w:val="left"/>
-              <w:rPr>
-                <w:color w:val="0070C0"/>
-                <w:sz w:val="18"/>
-              </w:rPr>
-            </w:pPr>
-            <w:r>
-              <w:rPr>
-                <w:color w:val="0070C0"/>
-                <w:sz w:val="18"/>
-              </w:rPr>
-              <w:t>if(CRYPT_EXT_DES)</w:t>
-            </w:r>
-          </w:p>
-          <w:p>
-            <w:pPr>
-              <w:jc w:val="left"/>
-              <w:rPr>
-                <w:color w:val="0070C0"/>
-                <w:sz w:val="18"/>
-              </w:rPr>
-            </w:pPr>
-            <w:r>
-              <w:rPr>
-                <w:rFonts w:hint="eastAsia"/>
-                <w:color w:val="0070C0"/>
-                <w:sz w:val="18"/>
-              </w:rPr>
-              <w:tab/>
-              <w:t>echo "crypt DES</w:t>
-            </w:r>
-            <w:r>
-              <w:rPr>
-                <w:rFonts w:hint="eastAsia"/>
-                <w:color w:val="0070C0"/>
-                <w:sz w:val="18"/>
-              </w:rPr>
-              <w:t>加密：</w:t>
-            </w:r>
-            <w:r>
-              <w:rPr>
-                <w:rFonts w:hint="eastAsia"/>
-                <w:color w:val="0070C0"/>
-                <w:sz w:val="18"/>
-              </w:rPr>
-              <w:t>".crypt($str,"br"); //</w:t>
-            </w:r>
-            <w:r>
-              <w:rPr>
-                <w:rFonts w:hint="eastAsia"/>
-                <w:color w:val="0070C0"/>
-                <w:sz w:val="18"/>
-              </w:rPr>
-              <w:t>干扰串只能两个字符</w:t>
-            </w:r>
-          </w:p>
-          <w:p>
-            <w:pPr>
-              <w:jc w:val="left"/>
-              <w:rPr>
-                <w:color w:val="0070C0"/>
-                <w:sz w:val="18"/>
-              </w:rPr>
-            </w:pPr>
-            <w:r>
-              <w:rPr>
-                <w:color w:val="0070C0"/>
-                <w:sz w:val="18"/>
-              </w:rPr>
-              <w:t>echo "&lt;hr&gt;";</w:t>
-            </w:r>
-          </w:p>
-          <w:p>
-            <w:pPr>
-              <w:jc w:val="left"/>
-              <w:rPr>
-                <w:color w:val="0070C0"/>
-                <w:sz w:val="18"/>
-              </w:rPr>
-            </w:pPr>
-            <w:r>
-              <w:rPr>
-                <w:color w:val="0070C0"/>
-                <w:sz w:val="18"/>
-              </w:rPr>
-              <w:t>if(CRYPT_MD5)</w:t>
-            </w:r>
-          </w:p>
-          <w:p>
-            <w:pPr>
-              <w:jc w:val="left"/>
-            </w:pPr>
-            <w:r>
-              <w:rPr>
-                <w:rFonts w:hint="eastAsia"/>
-                <w:color w:val="0070C0"/>
-                <w:sz w:val="18"/>
-              </w:rPr>
-              <w:tab/>
-              <w:t>echo "crypt MD5</w:t>
-            </w:r>
-            <w:r>
-              <w:rPr>
-                <w:rFonts w:hint="eastAsia"/>
-                <w:color w:val="0070C0"/>
-                <w:sz w:val="18"/>
-              </w:rPr>
-              <w:t>加密：</w:t>
-            </w:r>
-            <w:r>
-              <w:rPr>
-                <w:rFonts w:hint="eastAsia"/>
-                <w:color w:val="0070C0"/>
-                <w:sz w:val="18"/>
-              </w:rPr>
-              <w:t>".crypt($str,"$1$imooc$"); //</w:t>
-            </w:r>
-            <w:r>
-              <w:rPr>
-                <w:rFonts w:hint="eastAsia"/>
-                <w:color w:val="0070C0"/>
-                <w:sz w:val="18"/>
-              </w:rPr>
-              <w:t>干扰串最多</w:t>
-            </w:r>
-            <w:r>
-              <w:rPr>
-                <w:rFonts w:hint="eastAsia"/>
-                <w:color w:val="0070C0"/>
-                <w:sz w:val="18"/>
-              </w:rPr>
-              <w:t>12</w:t>
-            </w:r>
-            <w:r>
-              <w:rPr>
-                <w:rFonts w:hint="eastAsia"/>
-                <w:color w:val="0070C0"/>
-                <w:sz w:val="18"/>
-              </w:rPr>
-              <w:t>个字符</w:t>
-            </w:r>
-            <w:r>
-              <w:rPr>
-                <w:rFonts w:hint="eastAsia"/>
-                <w:color w:val="0070C0"/>
-                <w:sz w:val="18"/>
-              </w:rPr>
-              <w:t>$1$</w:t>
-            </w:r>
-            <w:r>
-              <w:rPr>
-                <w:color w:val="0070C0"/>
-                <w:sz w:val="18"/>
-              </w:rPr>
-              <w:t>xxx</w:t>
-            </w:r>
-            <w:r>
-              <w:rPr>
-                <w:rFonts w:hint="eastAsia"/>
-                <w:color w:val="0070C0"/>
-                <w:sz w:val="18"/>
-              </w:rPr>
-              <w:t>$</w:t>
-            </w:r>
-            <w:r>
-              <w:rPr>
-                <w:rFonts w:hint="eastAsia"/>
-                <w:color w:val="0070C0"/>
-                <w:sz w:val="18"/>
-              </w:rPr>
-              <w:t>包围</w:t>
-            </w:r>
-          </w:p>
-        </w:tc>
-        <w:tc>
-          <w:tcPr>
-            <w:tcW w:w="4830" w:type="dxa"/>
-          </w:tcPr>
-          <w:p>
-            <w:pPr>
-              <w:jc w:val="left"/>
-            </w:pPr>
-            <w:r>
-              <w:rPr>
-                <w:rFonts w:hint="eastAsia"/>
-                <w:b/>
-              </w:rPr>
-              <w:t>Sha</w:t>
-            </w:r>
-            <w:r>
-              <w:rPr>
-                <w:b/>
-              </w:rPr>
-              <w:t>1</w:t>
-            </w:r>
-            <w:r>
-              <w:rPr>
-                <w:rFonts w:hint="eastAsia"/>
-                <w:b/>
-              </w:rPr>
-              <w:t>加密</w:t>
-            </w:r>
-            <w:r>
-              <w:t>：</w:t>
-            </w:r>
-          </w:p>
-          <w:p>
-            <w:pPr>
-              <w:jc w:val="left"/>
-            </w:pPr>
-            <w:r>
-              <w:rPr>
-                <w:noProof/>
-              </w:rPr>
-              <w:drawing>
-                <wp:inline distT="0" distB="0" distL="0" distR="0" wp14:anchorId="4D96AE61" wp14:editId="4FD243FB">
-                  <wp:extent cx="2924810" cy="977900"/>
-                  <wp:effectExtent l="0" t="0" r="8890" b="0"/>
-                  <wp:docPr id="22" name="图片 22"/>
-                  <wp:cNvGraphicFramePr>
-                    <a:graphicFrameLocks xmlns:a="http://schemas.openxmlformats.org/drawingml/2006/main" noChangeAspect="1"/>
-                  </wp:cNvGraphicFramePr>
-                  <a:graphic xmlns:a="http://schemas.openxmlformats.org/drawingml/2006/main">
-                    <a:graphicData uri="http://schemas.openxmlformats.org/drawingml/2006/picture">
-                      <pic:pic xmlns:pic="http://schemas.openxmlformats.org/drawingml/2006/picture">
-                        <pic:nvPicPr>
-                          <pic:cNvPr id="1" name=""/>
-                          <pic:cNvPicPr/>
-                        </pic:nvPicPr>
-                        <pic:blipFill>
-                          <a:blip r:embed="rId27"/>
-                          <a:stretch>
-                            <a:fillRect/>
-                          </a:stretch>
-                        </pic:blipFill>
-                        <pic:spPr>
-                          <a:xfrm>
-                            <a:off x="0" y="0"/>
-                            <a:ext cx="2924810" cy="977900"/>
-                          </a:xfrm>
-                          <a:prstGeom prst="rect">
-                            <a:avLst/>
-                          </a:prstGeom>
-                        </pic:spPr>
-                      </pic:pic>
-                    </a:graphicData>
-                  </a:graphic>
-                </wp:inline>
-              </w:drawing>
-            </w:r>
-          </w:p>
-          <w:p>
-            <w:pPr>
-              <w:jc w:val="left"/>
-            </w:pPr>
-            <w:r>
-              <w:rPr>
-                <w:rFonts w:hint="eastAsia"/>
-              </w:rPr>
-              <w:t>类似</w:t>
-            </w:r>
-            <w:r>
-              <w:t>MD5</w:t>
-            </w:r>
-            <w:r>
-              <w:rPr>
-                <w:rFonts w:hint="eastAsia"/>
-              </w:rPr>
-              <w:t>，加密</w:t>
-            </w:r>
-            <w:r>
-              <w:t>不可逆，</w:t>
-            </w:r>
-            <w:r>
-              <w:rPr>
-                <w:rFonts w:hint="eastAsia"/>
-              </w:rPr>
-              <w:t>单向</w:t>
-            </w:r>
-            <w:r>
-              <w:t>加密</w:t>
-            </w:r>
-            <w:r>
-              <w:rPr>
-                <w:rFonts w:hint="eastAsia"/>
-              </w:rPr>
-              <w:t>。</w:t>
-            </w:r>
-            <w:r>
-              <w:rPr>
-                <w:rFonts w:hint="eastAsia"/>
-              </w:rPr>
-              <w:t>S</w:t>
-            </w:r>
-            <w:r>
-              <w:t>h</w:t>
-            </w:r>
-            <w:r>
-              <w:rPr>
-                <w:rFonts w:hint="eastAsia"/>
-              </w:rPr>
-              <w:t>a</w:t>
-            </w:r>
-            <w:r>
-              <w:t>1</w:t>
-            </w:r>
-            <w:r>
-              <w:rPr>
-                <w:rFonts w:hint="eastAsia"/>
-              </w:rPr>
-              <w:t>加密</w:t>
-            </w:r>
-            <w:r>
-              <w:t>也很容易被解密，可以与</w:t>
-            </w:r>
-            <w:r>
-              <w:t>md5</w:t>
-            </w:r>
-            <w:r>
-              <w:rPr>
-                <w:rFonts w:hint="eastAsia"/>
-              </w:rPr>
-              <w:t>结合</w:t>
-            </w:r>
-            <w:r>
-              <w:t>使用，加强保密性。</w:t>
-            </w:r>
-          </w:p>
-        </w:tc>
-      </w:tr>
-      <w:tr>
-        <w:tc>
-          <w:tcPr>
-            <w:tcW w:w="4829" w:type="dxa"/>
-          </w:tcPr>
-          <w:p>
-            <w:pPr>
-              <w:jc w:val="left"/>
-              <w:rPr>
-                <w:b/>
-              </w:rPr>
-            </w:pPr>
-            <w:r>
-              <w:rPr>
-                <w:rFonts w:hint="eastAsia"/>
-                <w:b/>
-              </w:rPr>
-              <w:t>URL</w:t>
-            </w:r>
-            <w:r>
-              <w:rPr>
-                <w:b/>
-              </w:rPr>
-              <w:t>编码加密：</w:t>
-            </w:r>
-          </w:p>
-          <w:p>
-            <w:pPr>
-              <w:jc w:val="left"/>
-              <w:rPr>
-                <w:b/>
-              </w:rPr>
-            </w:pPr>
-            <w:r>
-              <w:rPr>
-                <w:noProof/>
-              </w:rPr>
-              <w:drawing>
-                <wp:inline distT="0" distB="0" distL="0" distR="0" wp14:anchorId="646D17CE" wp14:editId="2D518FE5">
-                  <wp:extent cx="2917825" cy="788035"/>
-                  <wp:effectExtent l="0" t="0" r="0" b="0"/>
-                  <wp:docPr id="24" name="图片 24"/>
-                  <wp:cNvGraphicFramePr>
-                    <a:graphicFrameLocks xmlns:a="http://schemas.openxmlformats.org/drawingml/2006/main" noChangeAspect="1"/>
-                  </wp:cNvGraphicFramePr>
-                  <a:graphic xmlns:a="http://schemas.openxmlformats.org/drawingml/2006/main">
-                    <a:graphicData uri="http://schemas.openxmlformats.org/drawingml/2006/picture">
-                      <pic:pic xmlns:pic="http://schemas.openxmlformats.org/drawingml/2006/picture">
-                        <pic:nvPicPr>
-                          <pic:cNvPr id="1" name=""/>
-                          <pic:cNvPicPr/>
-                        </pic:nvPicPr>
-                        <pic:blipFill>
-                          <a:blip r:embed="rId28"/>
-                          <a:stretch>
-                            <a:fillRect/>
-                          </a:stretch>
-                        </pic:blipFill>
-                        <pic:spPr>
-                          <a:xfrm>
-                            <a:off x="0" y="0"/>
-                            <a:ext cx="2917825" cy="788035"/>
-                          </a:xfrm>
-                          <a:prstGeom prst="rect">
-                            <a:avLst/>
-                          </a:prstGeom>
-                        </pic:spPr>
-                      </pic:pic>
-                    </a:graphicData>
-                  </a:graphic>
-                </wp:inline>
-              </w:drawing>
-            </w:r>
-          </w:p>
-          <w:p>
-            <w:pPr>
-              <w:jc w:val="left"/>
-            </w:pPr>
-            <w:r>
-              <w:rPr>
-                <w:rFonts w:hint="eastAsia"/>
-              </w:rPr>
-              <w:t>2</w:t>
-            </w:r>
-            <w:r>
-              <w:rPr>
-                <w:rFonts w:hint="eastAsia"/>
-              </w:rPr>
-              <w:t>，</w:t>
-            </w:r>
-            <w:r>
-              <w:rPr>
-                <w:rFonts w:hint="eastAsia"/>
-              </w:rPr>
-              <w:t>解码</w:t>
-            </w:r>
-            <w:r>
-              <w:t>使用</w:t>
-            </w:r>
-            <w:r>
-              <w:t>urldecode()</w:t>
-            </w:r>
-            <w:r>
-              <w:rPr>
-                <w:rFonts w:hint="eastAsia"/>
-              </w:rPr>
-              <w:t>方法</w:t>
-            </w:r>
-            <w:r>
-              <w:t>，还原字符串</w:t>
-            </w:r>
-            <w:r>
-              <w:rPr>
-                <w:rFonts w:hint="eastAsia"/>
-              </w:rPr>
-              <w:t>。</w:t>
-            </w:r>
-          </w:p>
-          <w:p>
-            <w:pPr>
-              <w:jc w:val="left"/>
-              <w:rPr>
-                <w:b/>
-              </w:rPr>
-            </w:pPr>
-            <w:r>
-              <w:rPr>
-                <w:noProof/>
-              </w:rPr>
-              <w:drawing>
-                <wp:inline distT="0" distB="0" distL="0" distR="0" wp14:anchorId="5E24E7AD" wp14:editId="2787EA53">
-                  <wp:extent cx="2917825" cy="1135380"/>
-                  <wp:effectExtent l="0" t="0" r="0" b="7620"/>
-                  <wp:docPr id="25" name="图片 25"/>
                   <wp:cNvGraphicFramePr>
                     <a:graphicFrameLocks xmlns:a="http://schemas.openxmlformats.org/drawingml/2006/main" noChangeAspect="1"/>
                   </wp:cNvGraphicFramePr>
@@ -37862,6 +37342,838 @@
                         <pic:spPr>
                           <a:xfrm>
                             <a:off x="0" y="0"/>
+                            <a:ext cx="1407565" cy="1220826"/>
+                          </a:xfrm>
+                          <a:prstGeom prst="rect">
+                            <a:avLst/>
+                          </a:prstGeom>
+                        </pic:spPr>
+                      </pic:pic>
+                    </a:graphicData>
+                  </a:graphic>
+                </wp:inline>
+              </w:drawing>
+            </w:r>
+          </w:p>
+        </w:tc>
+        <w:tc>
+          <w:tcPr>
+            <w:tcW w:w="4830" w:type="dxa"/>
+          </w:tcPr>
+          <w:p>
+            <w:pPr>
+              <w:jc w:val="left"/>
+            </w:pPr>
+            <w:r>
+              <w:rPr>
+                <w:rFonts w:hint="eastAsia"/>
+                <w:b/>
+              </w:rPr>
+              <w:t>MD</w:t>
+            </w:r>
+            <w:r>
+              <w:rPr>
+                <w:b/>
+              </w:rPr>
+              <w:t>5</w:t>
+            </w:r>
+            <w:r>
+              <w:rPr>
+                <w:rFonts w:hint="eastAsia"/>
+                <w:b/>
+              </w:rPr>
+              <w:t>加密</w:t>
+            </w:r>
+            <w:r>
+              <w:t>：</w:t>
+            </w:r>
+          </w:p>
+          <w:p>
+            <w:pPr>
+              <w:jc w:val="left"/>
+            </w:pPr>
+            <w:r>
+              <w:rPr>
+                <w:noProof/>
+              </w:rPr>
+              <w:drawing>
+                <wp:inline distT="0" distB="0" distL="0" distR="0" wp14:anchorId="69E60C17" wp14:editId="01C9F840">
+                  <wp:extent cx="2929890" cy="920115"/>
+                  <wp:effectExtent l="0" t="0" r="3810" b="0"/>
+                  <wp:docPr id="20" name="图片 20"/>
+                  <wp:cNvGraphicFramePr>
+                    <a:graphicFrameLocks xmlns:a="http://schemas.openxmlformats.org/drawingml/2006/main" noChangeAspect="1"/>
+                  </wp:cNvGraphicFramePr>
+                  <a:graphic xmlns:a="http://schemas.openxmlformats.org/drawingml/2006/main">
+                    <a:graphicData uri="http://schemas.openxmlformats.org/drawingml/2006/picture">
+                      <pic:pic xmlns:pic="http://schemas.openxmlformats.org/drawingml/2006/picture">
+                        <pic:nvPicPr>
+                          <pic:cNvPr id="1" name=""/>
+                          <pic:cNvPicPr/>
+                        </pic:nvPicPr>
+                        <pic:blipFill>
+                          <a:blip r:embed="rId30"/>
+                          <a:stretch>
+                            <a:fillRect/>
+                          </a:stretch>
+                        </pic:blipFill>
+                        <pic:spPr>
+                          <a:xfrm>
+                            <a:off x="0" y="0"/>
+                            <a:ext cx="2929890" cy="920115"/>
+                          </a:xfrm>
+                          <a:prstGeom prst="rect">
+                            <a:avLst/>
+                          </a:prstGeom>
+                        </pic:spPr>
+                      </pic:pic>
+                    </a:graphicData>
+                  </a:graphic>
+                </wp:inline>
+              </w:drawing>
+            </w:r>
+          </w:p>
+          <w:p>
+            <w:pPr>
+              <w:jc w:val="left"/>
+            </w:pPr>
+            <w:r>
+              <w:rPr>
+                <w:rFonts w:hint="eastAsia"/>
+              </w:rPr>
+              <w:t>（</w:t>
+            </w:r>
+            <w:r>
+              <w:rPr>
+                <w:rFonts w:hint="eastAsia"/>
+              </w:rPr>
+              <w:t>1</w:t>
+            </w:r>
+            <w:r>
+              <w:rPr>
+                <w:rFonts w:hint="eastAsia"/>
+              </w:rPr>
+              <w:t>）</w:t>
+            </w:r>
+            <w:r>
+              <w:rPr>
+                <w:rFonts w:hint="eastAsia"/>
+              </w:rPr>
+              <w:t>第二个</w:t>
+            </w:r>
+            <w:r>
+              <w:t>参数不常用，一般直接传入要加密的字符串。</w:t>
+            </w:r>
+          </w:p>
+          <w:p>
+            <w:pPr>
+              <w:jc w:val="left"/>
+            </w:pPr>
+            <w:r>
+              <w:rPr>
+                <w:rFonts w:hint="eastAsia"/>
+              </w:rPr>
+              <w:t>（</w:t>
+            </w:r>
+            <w:r>
+              <w:rPr>
+                <w:rFonts w:hint="eastAsia"/>
+              </w:rPr>
+              <w:t>2</w:t>
+            </w:r>
+            <w:r>
+              <w:rPr>
+                <w:rFonts w:hint="eastAsia"/>
+              </w:rPr>
+              <w:t>）</w:t>
+            </w:r>
+            <w:r>
+              <w:t>M</w:t>
+            </w:r>
+            <w:r>
+              <w:rPr>
+                <w:rFonts w:hint="eastAsia"/>
+              </w:rPr>
+              <w:t>d</w:t>
+            </w:r>
+            <w:r>
+              <w:t>5</w:t>
+            </w:r>
+            <w:r>
+              <w:rPr>
+                <w:rFonts w:hint="eastAsia"/>
+              </w:rPr>
+              <w:t>加密无法</w:t>
+            </w:r>
+            <w:r>
+              <w:t>解密，</w:t>
+            </w:r>
+            <w:r>
+              <w:rPr>
+                <w:rFonts w:hint="eastAsia"/>
+              </w:rPr>
+              <w:t>只能两个</w:t>
+            </w:r>
+            <w:r>
+              <w:t>md5</w:t>
+            </w:r>
+            <w:r>
+              <w:rPr>
+                <w:rFonts w:hint="eastAsia"/>
+              </w:rPr>
+              <w:t>加密后</w:t>
+            </w:r>
+            <w:r>
+              <w:t>的字符串进行比较。</w:t>
+            </w:r>
+          </w:p>
+          <w:p>
+            <w:pPr>
+              <w:jc w:val="left"/>
+            </w:pPr>
+            <w:r>
+              <w:rPr>
+                <w:rFonts w:hint="eastAsia"/>
+              </w:rPr>
+              <w:t>（</w:t>
+            </w:r>
+            <w:r>
+              <w:rPr>
+                <w:rFonts w:hint="eastAsia"/>
+              </w:rPr>
+              <w:t>3</w:t>
+            </w:r>
+            <w:r>
+              <w:rPr>
+                <w:rFonts w:hint="eastAsia"/>
+              </w:rPr>
+              <w:t>）通常</w:t>
+            </w:r>
+            <w:r>
+              <w:t>md5</w:t>
+            </w:r>
+            <w:r>
+              <w:rPr>
+                <w:rFonts w:hint="eastAsia"/>
+              </w:rPr>
+              <w:t>加密</w:t>
+            </w:r>
+            <w:r>
+              <w:t>比较弱，可以对字符串多次</w:t>
+            </w:r>
+            <w:r>
+              <w:rPr>
+                <w:rFonts w:hint="eastAsia"/>
+              </w:rPr>
+              <w:t>md</w:t>
+            </w:r>
+            <w:r>
+              <w:t>5</w:t>
+            </w:r>
+            <w:r>
+              <w:rPr>
+                <w:rFonts w:hint="eastAsia"/>
+              </w:rPr>
+              <w:t>加密</w:t>
+            </w:r>
+          </w:p>
+        </w:tc>
+        <w:tc>
+          <w:tcPr>
+            <w:tcW w:w="4830" w:type="dxa"/>
+          </w:tcPr>
+          <w:p>
+            <w:pPr>
+              <w:jc w:val="left"/>
+            </w:pPr>
+            <w:r>
+              <w:rPr>
+                <w:b/>
+              </w:rPr>
+              <w:t>Crypt</w:t>
+            </w:r>
+            <w:r>
+              <w:rPr>
+                <w:rFonts w:hint="eastAsia"/>
+                <w:b/>
+              </w:rPr>
+              <w:t>加密</w:t>
+            </w:r>
+            <w:r>
+              <w:t>：</w:t>
+            </w:r>
+          </w:p>
+          <w:p>
+            <w:pPr>
+              <w:jc w:val="left"/>
+            </w:pPr>
+            <w:r>
+              <w:rPr>
+                <w:noProof/>
+              </w:rPr>
+              <w:drawing>
+                <wp:inline distT="0" distB="0" distL="0" distR="0" wp14:anchorId="135951FC" wp14:editId="2552884F">
+                  <wp:extent cx="2928620" cy="1165225"/>
+                  <wp:effectExtent l="0" t="0" r="5080" b="0"/>
+                  <wp:docPr id="21" name="图片 21"/>
+                  <wp:cNvGraphicFramePr>
+                    <a:graphicFrameLocks xmlns:a="http://schemas.openxmlformats.org/drawingml/2006/main" noChangeAspect="1"/>
+                  </wp:cNvGraphicFramePr>
+                  <a:graphic xmlns:a="http://schemas.openxmlformats.org/drawingml/2006/main">
+                    <a:graphicData uri="http://schemas.openxmlformats.org/drawingml/2006/picture">
+                      <pic:pic xmlns:pic="http://schemas.openxmlformats.org/drawingml/2006/picture">
+                        <pic:nvPicPr>
+                          <pic:cNvPr id="1" name=""/>
+                          <pic:cNvPicPr/>
+                        </pic:nvPicPr>
+                        <pic:blipFill>
+                          <a:blip r:embed="rId31"/>
+                          <a:stretch>
+                            <a:fillRect/>
+                          </a:stretch>
+                        </pic:blipFill>
+                        <pic:spPr>
+                          <a:xfrm>
+                            <a:off x="0" y="0"/>
+                            <a:ext cx="2928620" cy="1165225"/>
+                          </a:xfrm>
+                          <a:prstGeom prst="rect">
+                            <a:avLst/>
+                          </a:prstGeom>
+                        </pic:spPr>
+                      </pic:pic>
+                    </a:graphicData>
+                  </a:graphic>
+                </wp:inline>
+              </w:drawing>
+            </w:r>
+          </w:p>
+          <w:p>
+            <w:pPr>
+              <w:jc w:val="left"/>
+            </w:pPr>
+            <w:r>
+              <w:t>C</w:t>
+            </w:r>
+            <w:r>
+              <w:rPr>
+                <w:rFonts w:hint="eastAsia"/>
+              </w:rPr>
+              <w:t>rypt</w:t>
+            </w:r>
+            <w:r>
+              <w:t>加密也是不可逆的，</w:t>
+            </w:r>
+            <w:r>
+              <w:t>crypt</w:t>
+            </w:r>
+            <w:r>
+              <w:t>内可以</w:t>
+            </w:r>
+            <w:r>
+              <w:rPr>
+                <w:rFonts w:hint="eastAsia"/>
+              </w:rPr>
+              <w:t>用</w:t>
+            </w:r>
+            <w:r>
+              <w:t>多种其他算法生成</w:t>
+            </w:r>
+            <w:r>
+              <w:rPr>
+                <w:rFonts w:hint="eastAsia"/>
+              </w:rPr>
+              <w:t>散列字符串</w:t>
+            </w:r>
+            <w:r>
+              <w:t>：</w:t>
+            </w:r>
+          </w:p>
+          <w:p>
+            <w:pPr>
+              <w:jc w:val="left"/>
+              <w:rPr>
+                <w:color w:val="0070C0"/>
+                <w:sz w:val="18"/>
+              </w:rPr>
+            </w:pPr>
+            <w:r>
+              <w:rPr>
+                <w:color w:val="0070C0"/>
+                <w:sz w:val="18"/>
+              </w:rPr>
+              <w:t>if(CRYPT_EXT_DES)</w:t>
+            </w:r>
+          </w:p>
+          <w:p>
+            <w:pPr>
+              <w:jc w:val="left"/>
+              <w:rPr>
+                <w:color w:val="0070C0"/>
+                <w:sz w:val="18"/>
+              </w:rPr>
+            </w:pPr>
+            <w:r>
+              <w:rPr>
+                <w:rFonts w:hint="eastAsia"/>
+                <w:color w:val="0070C0"/>
+                <w:sz w:val="18"/>
+              </w:rPr>
+              <w:tab/>
+              <w:t>echo "crypt DES</w:t>
+            </w:r>
+            <w:r>
+              <w:rPr>
+                <w:rFonts w:hint="eastAsia"/>
+                <w:color w:val="0070C0"/>
+                <w:sz w:val="18"/>
+              </w:rPr>
+              <w:t>加密：</w:t>
+            </w:r>
+            <w:r>
+              <w:rPr>
+                <w:rFonts w:hint="eastAsia"/>
+                <w:color w:val="0070C0"/>
+                <w:sz w:val="18"/>
+              </w:rPr>
+              <w:t>".crypt($str,"br"); //</w:t>
+            </w:r>
+            <w:r>
+              <w:rPr>
+                <w:rFonts w:hint="eastAsia"/>
+                <w:color w:val="0070C0"/>
+                <w:sz w:val="18"/>
+              </w:rPr>
+              <w:t>干扰串只能两个字符</w:t>
+            </w:r>
+          </w:p>
+          <w:p>
+            <w:pPr>
+              <w:jc w:val="left"/>
+              <w:rPr>
+                <w:color w:val="0070C0"/>
+                <w:sz w:val="18"/>
+              </w:rPr>
+            </w:pPr>
+            <w:r>
+              <w:rPr>
+                <w:color w:val="0070C0"/>
+                <w:sz w:val="18"/>
+              </w:rPr>
+              <w:t>echo "&lt;hr&gt;";</w:t>
+            </w:r>
+          </w:p>
+          <w:p>
+            <w:pPr>
+              <w:jc w:val="left"/>
+              <w:rPr>
+                <w:color w:val="0070C0"/>
+                <w:sz w:val="18"/>
+              </w:rPr>
+            </w:pPr>
+            <w:r>
+              <w:rPr>
+                <w:color w:val="0070C0"/>
+                <w:sz w:val="18"/>
+              </w:rPr>
+              <w:t>if(CRYPT_MD5)</w:t>
+            </w:r>
+          </w:p>
+          <w:p>
+            <w:pPr>
+              <w:jc w:val="left"/>
+            </w:pPr>
+            <w:r>
+              <w:rPr>
+                <w:rFonts w:hint="eastAsia"/>
+                <w:color w:val="0070C0"/>
+                <w:sz w:val="18"/>
+              </w:rPr>
+              <w:tab/>
+              <w:t>echo "crypt MD5</w:t>
+            </w:r>
+            <w:r>
+              <w:rPr>
+                <w:rFonts w:hint="eastAsia"/>
+                <w:color w:val="0070C0"/>
+                <w:sz w:val="18"/>
+              </w:rPr>
+              <w:t>加密：</w:t>
+            </w:r>
+            <w:r>
+              <w:rPr>
+                <w:rFonts w:hint="eastAsia"/>
+                <w:color w:val="0070C0"/>
+                <w:sz w:val="18"/>
+              </w:rPr>
+              <w:t>".crypt($str,"$1$imooc$"); //</w:t>
+            </w:r>
+            <w:r>
+              <w:rPr>
+                <w:rFonts w:hint="eastAsia"/>
+                <w:color w:val="0070C0"/>
+                <w:sz w:val="18"/>
+              </w:rPr>
+              <w:t>干扰串最多</w:t>
+            </w:r>
+            <w:r>
+              <w:rPr>
+                <w:rFonts w:hint="eastAsia"/>
+                <w:color w:val="0070C0"/>
+                <w:sz w:val="18"/>
+              </w:rPr>
+              <w:t>12</w:t>
+            </w:r>
+            <w:r>
+              <w:rPr>
+                <w:rFonts w:hint="eastAsia"/>
+                <w:color w:val="0070C0"/>
+                <w:sz w:val="18"/>
+              </w:rPr>
+              <w:t>个字符</w:t>
+            </w:r>
+            <w:r>
+              <w:rPr>
+                <w:rFonts w:hint="eastAsia"/>
+                <w:color w:val="0070C0"/>
+                <w:sz w:val="18"/>
+              </w:rPr>
+              <w:t>$1$</w:t>
+            </w:r>
+            <w:r>
+              <w:rPr>
+                <w:color w:val="0070C0"/>
+                <w:sz w:val="18"/>
+              </w:rPr>
+              <w:t>xxx</w:t>
+            </w:r>
+            <w:r>
+              <w:rPr>
+                <w:rFonts w:hint="eastAsia"/>
+                <w:color w:val="0070C0"/>
+                <w:sz w:val="18"/>
+              </w:rPr>
+              <w:t>$</w:t>
+            </w:r>
+            <w:r>
+              <w:rPr>
+                <w:rFonts w:hint="eastAsia"/>
+                <w:color w:val="0070C0"/>
+                <w:sz w:val="18"/>
+              </w:rPr>
+              <w:t>包围</w:t>
+            </w:r>
+          </w:p>
+        </w:tc>
+        <w:tc>
+          <w:tcPr>
+            <w:tcW w:w="4830" w:type="dxa"/>
+          </w:tcPr>
+          <w:p>
+            <w:pPr>
+              <w:jc w:val="left"/>
+            </w:pPr>
+            <w:r>
+              <w:rPr>
+                <w:rFonts w:hint="eastAsia"/>
+                <w:b/>
+              </w:rPr>
+              <w:t>Sha</w:t>
+            </w:r>
+            <w:r>
+              <w:rPr>
+                <w:b/>
+              </w:rPr>
+              <w:t>1</w:t>
+            </w:r>
+            <w:r>
+              <w:rPr>
+                <w:rFonts w:hint="eastAsia"/>
+                <w:b/>
+              </w:rPr>
+              <w:t>加密</w:t>
+            </w:r>
+            <w:r>
+              <w:t>：</w:t>
+            </w:r>
+          </w:p>
+          <w:p>
+            <w:pPr>
+              <w:jc w:val="left"/>
+            </w:pPr>
+            <w:r>
+              <w:rPr>
+                <w:noProof/>
+              </w:rPr>
+              <w:drawing>
+                <wp:inline distT="0" distB="0" distL="0" distR="0" wp14:anchorId="4D96AE61" wp14:editId="4FD243FB">
+                  <wp:extent cx="2924810" cy="977900"/>
+                  <wp:effectExtent l="0" t="0" r="8890" b="0"/>
+                  <wp:docPr id="22" name="图片 22"/>
+                  <wp:cNvGraphicFramePr>
+                    <a:graphicFrameLocks xmlns:a="http://schemas.openxmlformats.org/drawingml/2006/main" noChangeAspect="1"/>
+                  </wp:cNvGraphicFramePr>
+                  <a:graphic xmlns:a="http://schemas.openxmlformats.org/drawingml/2006/main">
+                    <a:graphicData uri="http://schemas.openxmlformats.org/drawingml/2006/picture">
+                      <pic:pic xmlns:pic="http://schemas.openxmlformats.org/drawingml/2006/picture">
+                        <pic:nvPicPr>
+                          <pic:cNvPr id="1" name=""/>
+                          <pic:cNvPicPr/>
+                        </pic:nvPicPr>
+                        <pic:blipFill>
+                          <a:blip r:embed="rId32"/>
+                          <a:stretch>
+                            <a:fillRect/>
+                          </a:stretch>
+                        </pic:blipFill>
+                        <pic:spPr>
+                          <a:xfrm>
+                            <a:off x="0" y="0"/>
+                            <a:ext cx="2924810" cy="977900"/>
+                          </a:xfrm>
+                          <a:prstGeom prst="rect">
+                            <a:avLst/>
+                          </a:prstGeom>
+                        </pic:spPr>
+                      </pic:pic>
+                    </a:graphicData>
+                  </a:graphic>
+                </wp:inline>
+              </w:drawing>
+            </w:r>
+          </w:p>
+          <w:p>
+            <w:pPr>
+              <w:jc w:val="left"/>
+            </w:pPr>
+            <w:r>
+              <w:rPr>
+                <w:rFonts w:hint="eastAsia"/>
+              </w:rPr>
+              <w:t>类似</w:t>
+            </w:r>
+            <w:r>
+              <w:t>MD5</w:t>
+            </w:r>
+            <w:r>
+              <w:rPr>
+                <w:rFonts w:hint="eastAsia"/>
+              </w:rPr>
+              <w:t>，加密</w:t>
+            </w:r>
+            <w:r>
+              <w:t>不可逆，</w:t>
+            </w:r>
+            <w:r>
+              <w:rPr>
+                <w:rFonts w:hint="eastAsia"/>
+              </w:rPr>
+              <w:t>单向</w:t>
+            </w:r>
+            <w:r>
+              <w:t>加密</w:t>
+            </w:r>
+            <w:r>
+              <w:rPr>
+                <w:rFonts w:hint="eastAsia"/>
+              </w:rPr>
+              <w:t>。</w:t>
+            </w:r>
+            <w:r>
+              <w:rPr>
+                <w:rFonts w:hint="eastAsia"/>
+              </w:rPr>
+              <w:t>S</w:t>
+            </w:r>
+            <w:r>
+              <w:t>h</w:t>
+            </w:r>
+            <w:r>
+              <w:rPr>
+                <w:rFonts w:hint="eastAsia"/>
+              </w:rPr>
+              <w:t>a</w:t>
+            </w:r>
+            <w:r>
+              <w:t>1</w:t>
+            </w:r>
+            <w:r>
+              <w:rPr>
+                <w:rFonts w:hint="eastAsia"/>
+              </w:rPr>
+              <w:t>加密</w:t>
+            </w:r>
+            <w:r>
+              <w:t>也很容易被解密，可以与</w:t>
+            </w:r>
+            <w:r>
+              <w:t>md5</w:t>
+            </w:r>
+            <w:r>
+              <w:rPr>
+                <w:rFonts w:hint="eastAsia"/>
+              </w:rPr>
+              <w:t>结合</w:t>
+            </w:r>
+            <w:r>
+              <w:t>使用，加强保密性。</w:t>
+            </w:r>
+          </w:p>
+        </w:tc>
+      </w:tr>
+      <w:tr>
+        <w:tc>
+          <w:tcPr>
+            <w:tcW w:w="4829" w:type="dxa"/>
+          </w:tcPr>
+          <w:p>
+            <w:pPr>
+              <w:jc w:val="left"/>
+              <w:rPr>
+                <w:b/>
+              </w:rPr>
+            </w:pPr>
+            <w:r>
+              <w:rPr>
+                <w:rFonts w:hint="eastAsia"/>
+                <w:b/>
+              </w:rPr>
+              <w:t>URL</w:t>
+            </w:r>
+            <w:r>
+              <w:rPr>
+                <w:b/>
+              </w:rPr>
+              <w:t>编码加密：</w:t>
+            </w:r>
+          </w:p>
+          <w:p>
+            <w:pPr>
+              <w:jc w:val="left"/>
+              <w:rPr>
+                <w:b/>
+              </w:rPr>
+            </w:pPr>
+            <w:r>
+              <w:rPr>
+                <w:noProof/>
+              </w:rPr>
+              <w:drawing>
+                <wp:inline distT="0" distB="0" distL="0" distR="0" wp14:anchorId="646D17CE" wp14:editId="2D518FE5">
+                  <wp:extent cx="2917825" cy="788035"/>
+                  <wp:effectExtent l="0" t="0" r="0" b="0"/>
+                  <wp:docPr id="24" name="图片 24"/>
+                  <wp:cNvGraphicFramePr>
+                    <a:graphicFrameLocks xmlns:a="http://schemas.openxmlformats.org/drawingml/2006/main" noChangeAspect="1"/>
+                  </wp:cNvGraphicFramePr>
+                  <a:graphic xmlns:a="http://schemas.openxmlformats.org/drawingml/2006/main">
+                    <a:graphicData uri="http://schemas.openxmlformats.org/drawingml/2006/picture">
+                      <pic:pic xmlns:pic="http://schemas.openxmlformats.org/drawingml/2006/picture">
+                        <pic:nvPicPr>
+                          <pic:cNvPr id="1" name=""/>
+                          <pic:cNvPicPr/>
+                        </pic:nvPicPr>
+                        <pic:blipFill>
+                          <a:blip r:embed="rId33"/>
+                          <a:stretch>
+                            <a:fillRect/>
+                          </a:stretch>
+                        </pic:blipFill>
+                        <pic:spPr>
+                          <a:xfrm>
+                            <a:off x="0" y="0"/>
+                            <a:ext cx="2917825" cy="788035"/>
+                          </a:xfrm>
+                          <a:prstGeom prst="rect">
+                            <a:avLst/>
+                          </a:prstGeom>
+                        </pic:spPr>
+                      </pic:pic>
+                    </a:graphicData>
+                  </a:graphic>
+                </wp:inline>
+              </w:drawing>
+            </w:r>
+          </w:p>
+          <w:p>
+            <w:pPr>
+              <w:jc w:val="left"/>
+            </w:pPr>
+            <w:r>
+              <w:rPr>
+                <w:rFonts w:hint="eastAsia"/>
+              </w:rPr>
+              <w:t>2</w:t>
+            </w:r>
+            <w:r>
+              <w:rPr>
+                <w:rFonts w:hint="eastAsia"/>
+              </w:rPr>
+              <w:t>，</w:t>
+            </w:r>
+            <w:r>
+              <w:rPr>
+                <w:rFonts w:hint="eastAsia"/>
+              </w:rPr>
+              <w:t>解码</w:t>
+            </w:r>
+            <w:r>
+              <w:t>使用</w:t>
+            </w:r>
+            <w:r>
+              <w:t>urldecode()</w:t>
+            </w:r>
+            <w:r>
+              <w:rPr>
+                <w:rFonts w:hint="eastAsia"/>
+              </w:rPr>
+              <w:t>方法</w:t>
+            </w:r>
+            <w:r>
+              <w:t>，还原字符串</w:t>
+            </w:r>
+            <w:r>
+              <w:rPr>
+                <w:rFonts w:hint="eastAsia"/>
+              </w:rPr>
+              <w:t>。</w:t>
+            </w:r>
+          </w:p>
+          <w:p>
+            <w:pPr>
+              <w:jc w:val="left"/>
+              <w:rPr>
+                <w:b/>
+              </w:rPr>
+            </w:pPr>
+            <w:r>
+              <w:rPr>
+                <w:noProof/>
+              </w:rPr>
+              <w:drawing>
+                <wp:inline distT="0" distB="0" distL="0" distR="0" wp14:anchorId="5E24E7AD" wp14:editId="2787EA53">
+                  <wp:extent cx="2917825" cy="1135380"/>
+                  <wp:effectExtent l="0" t="0" r="0" b="7620"/>
+                  <wp:docPr id="25" name="图片 25"/>
+                  <wp:cNvGraphicFramePr>
+                    <a:graphicFrameLocks xmlns:a="http://schemas.openxmlformats.org/drawingml/2006/main" noChangeAspect="1"/>
+                  </wp:cNvGraphicFramePr>
+                  <a:graphic xmlns:a="http://schemas.openxmlformats.org/drawingml/2006/main">
+                    <a:graphicData uri="http://schemas.openxmlformats.org/drawingml/2006/picture">
+                      <pic:pic xmlns:pic="http://schemas.openxmlformats.org/drawingml/2006/picture">
+                        <pic:nvPicPr>
+                          <pic:cNvPr id="1" name=""/>
+                          <pic:cNvPicPr/>
+                        </pic:nvPicPr>
+                        <pic:blipFill>
+                          <a:blip r:embed="rId34"/>
+                          <a:stretch>
+                            <a:fillRect/>
+                          </a:stretch>
+                        </pic:blipFill>
+                        <pic:spPr>
+                          <a:xfrm>
+                            <a:off x="0" y="0"/>
                             <a:ext cx="2917825" cy="1135380"/>
                           </a:xfrm>
                           <a:prstGeom prst="rect">
@@ -37949,7 +38261,7 @@
                           <pic:cNvPicPr/>
                         </pic:nvPicPr>
                         <pic:blipFill>
-                          <a:blip r:embed="rId30"/>
+                          <a:blip r:embed="rId35"/>
                           <a:stretch>
                             <a:fillRect/>
                           </a:stretch>

</xml_diff>